<commit_message>
Tensão de pico inversa
</commit_message>
<xml_diff>
--- a/Lab_2/Pre-Relatorio_2.docx
+++ b/Lab_2/Pre-Relatorio_2.docx
@@ -149,7 +149,7 @@
         <w:pStyle w:val="Date"/>
       </w:pPr>
       <w:r>
-        <w:t xml:space="preserve">24</w:t>
+        <w:t xml:space="preserve">26</w:t>
       </w:r>
       <w:r>
         <w:t xml:space="preserve"> </w:t>
@@ -305,7 +305,7 @@
         <w:pStyle w:val="Compact"/>
       </w:pPr>
       <w:r>
-        <w:t xml:space="preserve">Cálculo da potência média de deverá dissipar a resistencia da saída nos casos:</w:t>
+        <w:t xml:space="preserve">Cálculo da potência média de deverá dissipar a resistência da saída nos casos:</w:t>
       </w:r>
       <w:r>
         <w:br/>
@@ -403,6 +403,42 @@
       </w:pPr>
       <w:r>
         <w:t xml:space="preserve">Qual é a tensão de pico inversa (PIV) suportada pelo diodo 1N4148, indicada pelo fabricante?</w:t>
+      </w:r>
+      <w:r>
+        <w:br/>
+      </w:r>
+    </w:p>
+    <w:p>
+      <w:pPr>
+        <w:pStyle w:val="FirstParagraph"/>
+      </w:pPr>
+      <w:r>
+        <w:t xml:space="preserve">A tensão de pico inversa do diodo (PIV ou PRV - Peak Reverse Voltage) é de grande importância nos projetos de retificação. Esta é a tensão máxima nominal do diodo que não deve ser ultrapassada na região de polarização reversa.</w:t>
+      </w:r>
+      <w:r>
+        <w:br/>
+      </w:r>
+    </w:p>
+    <w:p>
+      <w:pPr>
+        <w:pStyle w:val="BodyText"/>
+      </w:pPr>
+      <w:r>
+        <w:t xml:space="preserve">Segundo o fabricante (Anexo 1) a tensão de pico inversa (PIV ou PRV) do diodo 1N4148 é de</w:t>
+      </w:r>
+      <w:r>
+        <w:t xml:space="preserve"> </w:t>
+      </w:r>
+      <m:oMath>
+        <m:r>
+          <m:t>100</m:t>
+        </m:r>
+        <m:r>
+          <m:t>V</m:t>
+        </m:r>
+      </m:oMath>
+      <w:r>
+        <w:t xml:space="preserve">.</w:t>
       </w:r>
       <w:r>
         <w:br/>

</xml_diff>

<commit_message>
Questões 2.a - i e ii
</commit_message>
<xml_diff>
--- a/Lab_2/Pre-Relatorio_2.docx
+++ b/Lab_2/Pre-Relatorio_2.docx
@@ -149,7 +149,7 @@
         <w:pStyle w:val="Date"/>
       </w:pPr>
       <w:r>
-        <w:t xml:space="preserve">26</w:t>
+        <w:t xml:space="preserve">27</w:t>
       </w:r>
       <w:r>
         <w:t xml:space="preserve"> </w:t>
@@ -230,7 +230,7 @@
       </w:r>
     </w:p>
     <w:bookmarkEnd w:id="20"/>
-    <w:bookmarkStart w:id="23" w:name="preparatório"/>
+    <w:bookmarkStart w:id="35" w:name="preparatório"/>
     <w:p>
       <w:pPr>
         <w:pStyle w:val="Heading1"/>
@@ -248,7 +248,7 @@
         <w:t xml:space="preserve">PREPARATÓRIO</w:t>
       </w:r>
     </w:p>
-    <w:bookmarkStart w:id="21" w:name="Xd1301d807a9fb8d29aab89fc7ee510a9171e357"/>
+    <w:bookmarkStart w:id="33" w:name="Xd1301d807a9fb8d29aab89fc7ee510a9171e357"/>
     <w:p>
       <w:pPr>
         <w:pStyle w:val="Heading2"/>
@@ -283,32 +283,374 @@
     </w:p>
     <w:p>
       <w:pPr>
-        <w:numPr>
-          <w:ilvl w:val="0"/>
-          <w:numId w:val="1001"/>
-        </w:numPr>
-        <w:pStyle w:val="Compact"/>
-      </w:pPr>
-      <w:r>
-        <w:t xml:space="preserve">Cálculo da tensão média na saída.</w:t>
-      </w:r>
-      <w:r>
-        <w:br/>
-      </w:r>
-    </w:p>
-    <w:p>
-      <w:pPr>
-        <w:numPr>
-          <w:ilvl w:val="0"/>
-          <w:numId w:val="1001"/>
-        </w:numPr>
-        <w:pStyle w:val="Compact"/>
-      </w:pPr>
-      <w:r>
-        <w:t xml:space="preserve">Cálculo da potência média de deverá dissipar a resistência da saída nos casos:</w:t>
-      </w:r>
-      <w:r>
-        <w:br/>
+        <w:pStyle w:val="CaptionedFigure"/>
+      </w:pPr>
+      <w:r>
+        <w:drawing>
+          <wp:inline>
+            <wp:extent cx="4267200" cy="2271050"/>
+            <wp:effectExtent b="0" l="0" r="0" t="0"/>
+            <wp:docPr descr="Circuito com resistor(R_L) de 47K." title="" id="22" name="Picture"/>
+            <a:graphic>
+              <a:graphicData uri="http://schemas.openxmlformats.org/drawingml/2006/picture">
+                <pic:pic>
+                  <pic:nvPicPr>
+                    <pic:cNvPr descr="./Simulacoes/2_a-circuito-47k.png" id="23" name="Picture"/>
+                    <pic:cNvPicPr>
+                      <a:picLocks noChangeArrowheads="1" noChangeAspect="1"/>
+                    </pic:cNvPicPr>
+                  </pic:nvPicPr>
+                  <pic:blipFill>
+                    <a:blip r:embed="rId21"/>
+                    <a:stretch>
+                      <a:fillRect/>
+                    </a:stretch>
+                  </pic:blipFill>
+                  <pic:spPr bwMode="auto">
+                    <a:xfrm>
+                      <a:off x="0" y="0"/>
+                      <a:ext cx="4267200" cy="2271050"/>
+                    </a:xfrm>
+                    <a:prstGeom prst="rect">
+                      <a:avLst/>
+                    </a:prstGeom>
+                    <a:noFill/>
+                    <a:ln w="9525">
+                      <a:noFill/>
+                      <a:headEnd/>
+                      <a:tailEnd/>
+                    </a:ln>
+                  </pic:spPr>
+                </pic:pic>
+              </a:graphicData>
+            </a:graphic>
+          </wp:inline>
+        </w:drawing>
+      </w:r>
+    </w:p>
+    <w:p>
+      <w:pPr>
+        <w:pStyle w:val="ImageCaption"/>
+      </w:pPr>
+      <w:r>
+        <w:t xml:space="preserve">Circuito com resistor(</w:t>
+      </w:r>
+      <m:oMath>
+        <m:sSub>
+          <m:e>
+            <m:r>
+              <m:t>R</m:t>
+            </m:r>
+          </m:e>
+          <m:sub>
+            <m:r>
+              <m:t>L</m:t>
+            </m:r>
+          </m:sub>
+        </m:sSub>
+      </m:oMath>
+      <w:r>
+        <w:t xml:space="preserve">) de</w:t>
+      </w:r>
+      <w:r>
+        <w:t xml:space="preserve"> </w:t>
+      </w:r>
+      <m:oMath>
+        <m:r>
+          <m:t>47</m:t>
+        </m:r>
+        <m:r>
+          <m:t>K</m:t>
+        </m:r>
+      </m:oMath>
+      <w:r>
+        <w:t xml:space="preserve">.</w:t>
+      </w:r>
+    </w:p>
+    <w:p>
+      <w:pPr>
+        <w:pStyle w:val="CaptionedFigure"/>
+      </w:pPr>
+      <w:r>
+        <w:drawing>
+          <wp:inline>
+            <wp:extent cx="4267200" cy="2283545"/>
+            <wp:effectExtent b="0" l="0" r="0" t="0"/>
+            <wp:docPr descr="Gráfico da tensão de entrada e saída do circuito com resistor(R_L) de 47K." title="" id="25" name="Picture"/>
+            <a:graphic>
+              <a:graphicData uri="http://schemas.openxmlformats.org/drawingml/2006/picture">
+                <pic:pic>
+                  <pic:nvPicPr>
+                    <pic:cNvPr descr="./Simulacoes/2_a-grafico-tensao-47k.png" id="26" name="Picture"/>
+                    <pic:cNvPicPr>
+                      <a:picLocks noChangeArrowheads="1" noChangeAspect="1"/>
+                    </pic:cNvPicPr>
+                  </pic:nvPicPr>
+                  <pic:blipFill>
+                    <a:blip r:embed="rId24"/>
+                    <a:stretch>
+                      <a:fillRect/>
+                    </a:stretch>
+                  </pic:blipFill>
+                  <pic:spPr bwMode="auto">
+                    <a:xfrm>
+                      <a:off x="0" y="0"/>
+                      <a:ext cx="4267200" cy="2283545"/>
+                    </a:xfrm>
+                    <a:prstGeom prst="rect">
+                      <a:avLst/>
+                    </a:prstGeom>
+                    <a:noFill/>
+                    <a:ln w="9525">
+                      <a:noFill/>
+                      <a:headEnd/>
+                      <a:tailEnd/>
+                    </a:ln>
+                  </pic:spPr>
+                </pic:pic>
+              </a:graphicData>
+            </a:graphic>
+          </wp:inline>
+        </w:drawing>
+      </w:r>
+    </w:p>
+    <w:p>
+      <w:pPr>
+        <w:pStyle w:val="ImageCaption"/>
+      </w:pPr>
+      <w:r>
+        <w:t xml:space="preserve">Gráfico da tensão de entrada e saída do circuito com resistor(</w:t>
+      </w:r>
+      <m:oMath>
+        <m:sSub>
+          <m:e>
+            <m:r>
+              <m:t>R</m:t>
+            </m:r>
+          </m:e>
+          <m:sub>
+            <m:r>
+              <m:t>L</m:t>
+            </m:r>
+          </m:sub>
+        </m:sSub>
+      </m:oMath>
+      <w:r>
+        <w:t xml:space="preserve">) de</w:t>
+      </w:r>
+      <w:r>
+        <w:t xml:space="preserve"> </w:t>
+      </w:r>
+      <m:oMath>
+        <m:r>
+          <m:t>47</m:t>
+        </m:r>
+        <m:r>
+          <m:t>K</m:t>
+        </m:r>
+      </m:oMath>
+      <w:r>
+        <w:t xml:space="preserve">.</w:t>
+      </w:r>
+    </w:p>
+    <w:p>
+      <w:r>
+        <w:br w:type="page"/>
+      </w:r>
+    </w:p>
+    <w:p>
+      <w:pPr>
+        <w:pStyle w:val="CaptionedFigure"/>
+      </w:pPr>
+      <w:r>
+        <w:drawing>
+          <wp:inline>
+            <wp:extent cx="4267200" cy="2283545"/>
+            <wp:effectExtent b="0" l="0" r="0" t="0"/>
+            <wp:docPr descr="Circuito com resistor(R_L) de 4,7K." title="" id="28" name="Picture"/>
+            <a:graphic>
+              <a:graphicData uri="http://schemas.openxmlformats.org/drawingml/2006/picture">
+                <pic:pic>
+                  <pic:nvPicPr>
+                    <pic:cNvPr descr="./Simulacoes/2_a-circuito-4_7k.png" id="29" name="Picture"/>
+                    <pic:cNvPicPr>
+                      <a:picLocks noChangeArrowheads="1" noChangeAspect="1"/>
+                    </pic:cNvPicPr>
+                  </pic:nvPicPr>
+                  <pic:blipFill>
+                    <a:blip r:embed="rId27"/>
+                    <a:stretch>
+                      <a:fillRect/>
+                    </a:stretch>
+                  </pic:blipFill>
+                  <pic:spPr bwMode="auto">
+                    <a:xfrm>
+                      <a:off x="0" y="0"/>
+                      <a:ext cx="4267200" cy="2283545"/>
+                    </a:xfrm>
+                    <a:prstGeom prst="rect">
+                      <a:avLst/>
+                    </a:prstGeom>
+                    <a:noFill/>
+                    <a:ln w="9525">
+                      <a:noFill/>
+                      <a:headEnd/>
+                      <a:tailEnd/>
+                    </a:ln>
+                  </pic:spPr>
+                </pic:pic>
+              </a:graphicData>
+            </a:graphic>
+          </wp:inline>
+        </w:drawing>
+      </w:r>
+    </w:p>
+    <w:p>
+      <w:pPr>
+        <w:pStyle w:val="ImageCaption"/>
+      </w:pPr>
+      <w:r>
+        <w:t xml:space="preserve">Circuito com resistor(</w:t>
+      </w:r>
+      <m:oMath>
+        <m:sSub>
+          <m:e>
+            <m:r>
+              <m:t>R</m:t>
+            </m:r>
+          </m:e>
+          <m:sub>
+            <m:r>
+              <m:t>L</m:t>
+            </m:r>
+          </m:sub>
+        </m:sSub>
+      </m:oMath>
+      <w:r>
+        <w:t xml:space="preserve">) de</w:t>
+      </w:r>
+      <w:r>
+        <w:t xml:space="preserve"> </w:t>
+      </w:r>
+      <m:oMath>
+        <m:r>
+          <m:t>4</m:t>
+        </m:r>
+        <m:r>
+          <m:rPr>
+            <m:sty m:val="p"/>
+          </m:rPr>
+          <m:t>,</m:t>
+        </m:r>
+        <m:r>
+          <m:t>7</m:t>
+        </m:r>
+        <m:r>
+          <m:t>K</m:t>
+        </m:r>
+      </m:oMath>
+      <w:r>
+        <w:t xml:space="preserve">.</w:t>
+      </w:r>
+    </w:p>
+    <w:p>
+      <w:pPr>
+        <w:pStyle w:val="CaptionedFigure"/>
+      </w:pPr>
+      <w:r>
+        <w:drawing>
+          <wp:inline>
+            <wp:extent cx="4267200" cy="2286669"/>
+            <wp:effectExtent b="0" l="0" r="0" t="0"/>
+            <wp:docPr descr="Gráfico da tensão de entrada e saída do circuito com resistor(R_L) de 4,7K." title="" id="31" name="Picture"/>
+            <a:graphic>
+              <a:graphicData uri="http://schemas.openxmlformats.org/drawingml/2006/picture">
+                <pic:pic>
+                  <pic:nvPicPr>
+                    <pic:cNvPr descr="./Simulacoes/2_a-grafico-tensao-4_7k.png" id="32" name="Picture"/>
+                    <pic:cNvPicPr>
+                      <a:picLocks noChangeArrowheads="1" noChangeAspect="1"/>
+                    </pic:cNvPicPr>
+                  </pic:nvPicPr>
+                  <pic:blipFill>
+                    <a:blip r:embed="rId30"/>
+                    <a:stretch>
+                      <a:fillRect/>
+                    </a:stretch>
+                  </pic:blipFill>
+                  <pic:spPr bwMode="auto">
+                    <a:xfrm>
+                      <a:off x="0" y="0"/>
+                      <a:ext cx="4267200" cy="2286669"/>
+                    </a:xfrm>
+                    <a:prstGeom prst="rect">
+                      <a:avLst/>
+                    </a:prstGeom>
+                    <a:noFill/>
+                    <a:ln w="9525">
+                      <a:noFill/>
+                      <a:headEnd/>
+                      <a:tailEnd/>
+                    </a:ln>
+                  </pic:spPr>
+                </pic:pic>
+              </a:graphicData>
+            </a:graphic>
+          </wp:inline>
+        </w:drawing>
+      </w:r>
+    </w:p>
+    <w:p>
+      <w:pPr>
+        <w:pStyle w:val="ImageCaption"/>
+      </w:pPr>
+      <w:r>
+        <w:t xml:space="preserve">Gráfico da tensão de entrada e saída do circuito com resistor(</w:t>
+      </w:r>
+      <m:oMath>
+        <m:sSub>
+          <m:e>
+            <m:r>
+              <m:t>R</m:t>
+            </m:r>
+          </m:e>
+          <m:sub>
+            <m:r>
+              <m:t>L</m:t>
+            </m:r>
+          </m:sub>
+        </m:sSub>
+      </m:oMath>
+      <w:r>
+        <w:t xml:space="preserve">) de</w:t>
+      </w:r>
+      <w:r>
+        <w:t xml:space="preserve"> </w:t>
+      </w:r>
+      <m:oMath>
+        <m:r>
+          <m:t>4</m:t>
+        </m:r>
+        <m:r>
+          <m:rPr>
+            <m:sty m:val="p"/>
+          </m:rPr>
+          <m:t>,</m:t>
+        </m:r>
+        <m:r>
+          <m:t>7</m:t>
+        </m:r>
+        <m:r>
+          <m:t>K</m:t>
+        </m:r>
+      </m:oMath>
+      <w:r>
+        <w:t xml:space="preserve">.</w:t>
+      </w:r>
+    </w:p>
+    <w:p>
+      <w:r>
+        <w:br w:type="page"/>
       </w:r>
     </w:p>
     <w:p>
@@ -316,6 +658,51 @@
         <w:numPr>
           <w:ilvl w:val="0"/>
           <w:numId w:val="1002"/>
+        </w:numPr>
+        <w:pStyle w:val="Compact"/>
+      </w:pPr>
+      <w:r>
+        <w:t xml:space="preserve">Cálculo da tensão média na saída.</w:t>
+      </w:r>
+      <w:r>
+        <w:br/>
+      </w:r>
+    </w:p>
+    <w:p>
+      <w:pPr>
+        <w:pStyle w:val="FirstParagraph"/>
+      </w:pPr>
+    </w:p>
+    <w:p>
+      <w:pPr>
+        <w:pStyle w:val="BodyText"/>
+      </w:pPr>
+    </w:p>
+    <w:p>
+      <w:pPr>
+        <w:pStyle w:val="BodyText"/>
+      </w:pPr>
+    </w:p>
+    <w:p>
+      <w:pPr>
+        <w:numPr>
+          <w:ilvl w:val="0"/>
+          <w:numId w:val="1003"/>
+        </w:numPr>
+        <w:pStyle w:val="Compact"/>
+      </w:pPr>
+      <w:r>
+        <w:t xml:space="preserve">Cálculo da potência média de deverá dissipar a resistência da saída nos casos:</w:t>
+      </w:r>
+      <w:r>
+        <w:br/>
+      </w:r>
+    </w:p>
+    <w:p>
+      <w:pPr>
+        <w:numPr>
+          <w:ilvl w:val="0"/>
+          <w:numId w:val="1004"/>
         </w:numPr>
         <w:pStyle w:val="Compact"/>
       </w:pPr>
@@ -356,7 +743,7 @@
       <w:pPr>
         <w:numPr>
           <w:ilvl w:val="0"/>
-          <w:numId w:val="1002"/>
+          <w:numId w:val="1004"/>
         </w:numPr>
         <w:pStyle w:val="Compact"/>
       </w:pPr>
@@ -397,7 +784,7 @@
       <w:pPr>
         <w:numPr>
           <w:ilvl w:val="0"/>
-          <w:numId w:val="1003"/>
+          <w:numId w:val="1005"/>
         </w:numPr>
         <w:pStyle w:val="Compact"/>
       </w:pPr>
@@ -449,8 +836,8 @@
         <w:br w:type="page"/>
       </w:r>
     </w:p>
-    <w:bookmarkEnd w:id="21"/>
-    <w:bookmarkStart w:id="22" w:name="X6e3282aa8ef7c216fbe86f957cdf5808314c053"/>
+    <w:bookmarkEnd w:id="33"/>
+    <w:bookmarkStart w:id="34" w:name="X6e3282aa8ef7c216fbe86f957cdf5808314c053"/>
     <w:p>
       <w:pPr>
         <w:pStyle w:val="Heading2"/>
@@ -472,7 +859,7 @@
       <w:pPr>
         <w:numPr>
           <w:ilvl w:val="0"/>
-          <w:numId w:val="1004"/>
+          <w:numId w:val="1006"/>
         </w:numPr>
         <w:pStyle w:val="Compact"/>
       </w:pPr>
@@ -497,7 +884,7 @@
       <w:pPr>
         <w:numPr>
           <w:ilvl w:val="0"/>
-          <w:numId w:val="1005"/>
+          <w:numId w:val="1007"/>
         </w:numPr>
         <w:pStyle w:val="Compact"/>
       </w:pPr>
@@ -529,7 +916,7 @@
       <w:pPr>
         <w:numPr>
           <w:ilvl w:val="0"/>
-          <w:numId w:val="1005"/>
+          <w:numId w:val="1007"/>
         </w:numPr>
         <w:pStyle w:val="Compact"/>
       </w:pPr>
@@ -561,7 +948,7 @@
       <w:pPr>
         <w:numPr>
           <w:ilvl w:val="0"/>
-          <w:numId w:val="1005"/>
+          <w:numId w:val="1007"/>
         </w:numPr>
         <w:pStyle w:val="Compact"/>
       </w:pPr>
@@ -593,7 +980,7 @@
       <w:pPr>
         <w:numPr>
           <w:ilvl w:val="0"/>
-          <w:numId w:val="1006"/>
+          <w:numId w:val="1008"/>
         </w:numPr>
         <w:pStyle w:val="Compact"/>
       </w:pPr>
@@ -695,9 +1082,9 @@
         <w:br w:type="page"/>
       </w:r>
     </w:p>
-    <w:bookmarkEnd w:id="22"/>
-    <w:bookmarkEnd w:id="23"/>
-    <w:bookmarkStart w:id="24" w:name="bibliografia"/>
+    <w:bookmarkEnd w:id="34"/>
+    <w:bookmarkEnd w:id="35"/>
+    <w:bookmarkStart w:id="36" w:name="bibliografia"/>
     <w:p>
       <w:pPr>
         <w:pStyle w:val="Heading1"/>
@@ -715,7 +1102,7 @@
         <w:t xml:space="preserve">BIBLIOGRAFIA</w:t>
       </w:r>
     </w:p>
-    <w:bookmarkEnd w:id="24"/>
+    <w:bookmarkEnd w:id="36"/>
     <w:sectPr/>
   </w:body>
 </w:document>
@@ -907,6 +1294,176 @@
       </w:pPr>
     </w:lvl>
   </w:abstractNum>
+  <w:abstractNum w:abstractNumId="99512">
+    <w:nsid w:val="A99512"/>
+    <w:multiLevelType w:val="multilevel"/>
+    <w:lvl w:ilvl="0">
+      <w:start w:val="2"/>
+      <w:numFmt w:val="lowerRoman"/>
+      <w:lvlText w:val="%1."/>
+      <w:lvlJc w:val="left"/>
+      <w:pPr>
+        <w:ind w:left="720" w:hanging="480"/>
+      </w:pPr>
+    </w:lvl>
+    <w:lvl w:ilvl="1">
+      <w:start w:val="2"/>
+      <w:numFmt w:val="lowerRoman"/>
+      <w:lvlText w:val="%2."/>
+      <w:lvlJc w:val="left"/>
+      <w:pPr>
+        <w:ind w:left="1440" w:hanging="480"/>
+      </w:pPr>
+    </w:lvl>
+    <w:lvl w:ilvl="2">
+      <w:start w:val="2"/>
+      <w:numFmt w:val="lowerRoman"/>
+      <w:lvlText w:val="%3."/>
+      <w:lvlJc w:val="left"/>
+      <w:pPr>
+        <w:ind w:left="2160" w:hanging="480"/>
+      </w:pPr>
+    </w:lvl>
+    <w:lvl w:ilvl="3">
+      <w:start w:val="2"/>
+      <w:numFmt w:val="lowerRoman"/>
+      <w:lvlText w:val="%4."/>
+      <w:lvlJc w:val="left"/>
+      <w:pPr>
+        <w:ind w:left="2880" w:hanging="480"/>
+      </w:pPr>
+    </w:lvl>
+    <w:lvl w:ilvl="4">
+      <w:start w:val="2"/>
+      <w:numFmt w:val="lowerRoman"/>
+      <w:lvlText w:val="%5."/>
+      <w:lvlJc w:val="left"/>
+      <w:pPr>
+        <w:ind w:left="3600" w:hanging="480"/>
+      </w:pPr>
+    </w:lvl>
+    <w:lvl w:ilvl="5">
+      <w:start w:val="2"/>
+      <w:numFmt w:val="lowerRoman"/>
+      <w:lvlText w:val="%6."/>
+      <w:lvlJc w:val="left"/>
+      <w:pPr>
+        <w:ind w:left="4320" w:hanging="480"/>
+      </w:pPr>
+    </w:lvl>
+    <w:lvl w:ilvl="6">
+      <w:start w:val="2"/>
+      <w:numFmt w:val="lowerRoman"/>
+      <w:lvlText w:val="%7."/>
+      <w:lvlJc w:val="left"/>
+      <w:pPr>
+        <w:ind w:left="5040" w:hanging="480"/>
+      </w:pPr>
+    </w:lvl>
+    <w:lvl w:ilvl="7">
+      <w:start w:val="2"/>
+      <w:numFmt w:val="lowerRoman"/>
+      <w:lvlText w:val="%8."/>
+      <w:lvlJc w:val="left"/>
+      <w:pPr>
+        <w:ind w:left="5760" w:hanging="480"/>
+      </w:pPr>
+    </w:lvl>
+    <w:lvl w:ilvl="8">
+      <w:start w:val="2"/>
+      <w:numFmt w:val="lowerRoman"/>
+      <w:lvlText w:val="%9."/>
+      <w:lvlJc w:val="left"/>
+      <w:pPr>
+        <w:ind w:left="6480" w:hanging="480"/>
+      </w:pPr>
+    </w:lvl>
+  </w:abstractNum>
+  <w:abstractNum w:abstractNumId="99513">
+    <w:nsid w:val="A99513"/>
+    <w:multiLevelType w:val="multilevel"/>
+    <w:lvl w:ilvl="0">
+      <w:start w:val="3"/>
+      <w:numFmt w:val="lowerRoman"/>
+      <w:lvlText w:val="%1."/>
+      <w:lvlJc w:val="left"/>
+      <w:pPr>
+        <w:ind w:left="720" w:hanging="480"/>
+      </w:pPr>
+    </w:lvl>
+    <w:lvl w:ilvl="1">
+      <w:start w:val="3"/>
+      <w:numFmt w:val="lowerRoman"/>
+      <w:lvlText w:val="%2."/>
+      <w:lvlJc w:val="left"/>
+      <w:pPr>
+        <w:ind w:left="1440" w:hanging="480"/>
+      </w:pPr>
+    </w:lvl>
+    <w:lvl w:ilvl="2">
+      <w:start w:val="3"/>
+      <w:numFmt w:val="lowerRoman"/>
+      <w:lvlText w:val="%3."/>
+      <w:lvlJc w:val="left"/>
+      <w:pPr>
+        <w:ind w:left="2160" w:hanging="480"/>
+      </w:pPr>
+    </w:lvl>
+    <w:lvl w:ilvl="3">
+      <w:start w:val="3"/>
+      <w:numFmt w:val="lowerRoman"/>
+      <w:lvlText w:val="%4."/>
+      <w:lvlJc w:val="left"/>
+      <w:pPr>
+        <w:ind w:left="2880" w:hanging="480"/>
+      </w:pPr>
+    </w:lvl>
+    <w:lvl w:ilvl="4">
+      <w:start w:val="3"/>
+      <w:numFmt w:val="lowerRoman"/>
+      <w:lvlText w:val="%5."/>
+      <w:lvlJc w:val="left"/>
+      <w:pPr>
+        <w:ind w:left="3600" w:hanging="480"/>
+      </w:pPr>
+    </w:lvl>
+    <w:lvl w:ilvl="5">
+      <w:start w:val="3"/>
+      <w:numFmt w:val="lowerRoman"/>
+      <w:lvlText w:val="%6."/>
+      <w:lvlJc w:val="left"/>
+      <w:pPr>
+        <w:ind w:left="4320" w:hanging="480"/>
+      </w:pPr>
+    </w:lvl>
+    <w:lvl w:ilvl="6">
+      <w:start w:val="3"/>
+      <w:numFmt w:val="lowerRoman"/>
+      <w:lvlText w:val="%7."/>
+      <w:lvlJc w:val="left"/>
+      <w:pPr>
+        <w:ind w:left="5040" w:hanging="480"/>
+      </w:pPr>
+    </w:lvl>
+    <w:lvl w:ilvl="7">
+      <w:start w:val="3"/>
+      <w:numFmt w:val="lowerRoman"/>
+      <w:lvlText w:val="%8."/>
+      <w:lvlJc w:val="left"/>
+      <w:pPr>
+        <w:ind w:left="5760" w:hanging="480"/>
+      </w:pPr>
+    </w:lvl>
+    <w:lvl w:ilvl="8">
+      <w:start w:val="3"/>
+      <w:numFmt w:val="lowerRoman"/>
+      <w:lvlText w:val="%9."/>
+      <w:lvlJc w:val="left"/>
+      <w:pPr>
+        <w:ind w:left="6480" w:hanging="480"/>
+      </w:pPr>
+    </w:lvl>
+  </w:abstractNum>
   <w:abstractNum w:abstractNumId="99411">
     <w:nsid w:val="A99411"/>
     <w:multiLevelType w:val="multilevel"/>
@@ -1147,91 +1704,6 @@
     <w:lvl w:ilvl="8">
       <w:numFmt w:val="bullet"/>
       <w:lvlText w:val="•"/>
-      <w:lvlJc w:val="left"/>
-      <w:pPr>
-        <w:ind w:left="6480" w:hanging="480"/>
-      </w:pPr>
-    </w:lvl>
-  </w:abstractNum>
-  <w:abstractNum w:abstractNumId="99512">
-    <w:nsid w:val="A99512"/>
-    <w:multiLevelType w:val="multilevel"/>
-    <w:lvl w:ilvl="0">
-      <w:start w:val="2"/>
-      <w:numFmt w:val="lowerRoman"/>
-      <w:lvlText w:val="%1."/>
-      <w:lvlJc w:val="left"/>
-      <w:pPr>
-        <w:ind w:left="720" w:hanging="480"/>
-      </w:pPr>
-    </w:lvl>
-    <w:lvl w:ilvl="1">
-      <w:start w:val="2"/>
-      <w:numFmt w:val="lowerRoman"/>
-      <w:lvlText w:val="%2."/>
-      <w:lvlJc w:val="left"/>
-      <w:pPr>
-        <w:ind w:left="1440" w:hanging="480"/>
-      </w:pPr>
-    </w:lvl>
-    <w:lvl w:ilvl="2">
-      <w:start w:val="2"/>
-      <w:numFmt w:val="lowerRoman"/>
-      <w:lvlText w:val="%3."/>
-      <w:lvlJc w:val="left"/>
-      <w:pPr>
-        <w:ind w:left="2160" w:hanging="480"/>
-      </w:pPr>
-    </w:lvl>
-    <w:lvl w:ilvl="3">
-      <w:start w:val="2"/>
-      <w:numFmt w:val="lowerRoman"/>
-      <w:lvlText w:val="%4."/>
-      <w:lvlJc w:val="left"/>
-      <w:pPr>
-        <w:ind w:left="2880" w:hanging="480"/>
-      </w:pPr>
-    </w:lvl>
-    <w:lvl w:ilvl="4">
-      <w:start w:val="2"/>
-      <w:numFmt w:val="lowerRoman"/>
-      <w:lvlText w:val="%5."/>
-      <w:lvlJc w:val="left"/>
-      <w:pPr>
-        <w:ind w:left="3600" w:hanging="480"/>
-      </w:pPr>
-    </w:lvl>
-    <w:lvl w:ilvl="5">
-      <w:start w:val="2"/>
-      <w:numFmt w:val="lowerRoman"/>
-      <w:lvlText w:val="%6."/>
-      <w:lvlJc w:val="left"/>
-      <w:pPr>
-        <w:ind w:left="4320" w:hanging="480"/>
-      </w:pPr>
-    </w:lvl>
-    <w:lvl w:ilvl="6">
-      <w:start w:val="2"/>
-      <w:numFmt w:val="lowerRoman"/>
-      <w:lvlText w:val="%7."/>
-      <w:lvlJc w:val="left"/>
-      <w:pPr>
-        <w:ind w:left="5040" w:hanging="480"/>
-      </w:pPr>
-    </w:lvl>
-    <w:lvl w:ilvl="7">
-      <w:start w:val="2"/>
-      <w:numFmt w:val="lowerRoman"/>
-      <w:lvlText w:val="%8."/>
-      <w:lvlJc w:val="left"/>
-      <w:pPr>
-        <w:ind w:left="5760" w:hanging="480"/>
-      </w:pPr>
-    </w:lvl>
-    <w:lvl w:ilvl="8">
-      <w:start w:val="2"/>
-      <w:numFmt w:val="lowerRoman"/>
-      <w:lvlText w:val="%9."/>
       <w:lvlJc w:val="left"/>
       <w:pPr>
         <w:ind w:left="6480" w:hanging="480"/>
@@ -1272,6 +1744,66 @@
     </w:lvlOverride>
   </w:num>
   <w:num w:numId="1002">
+    <w:abstractNumId w:val="99512"/>
+    <w:lvlOverride w:ilvl="0">
+      <w:startOverride w:val="2"/>
+    </w:lvlOverride>
+    <w:lvlOverride w:ilvl="1">
+      <w:startOverride w:val="2"/>
+    </w:lvlOverride>
+    <w:lvlOverride w:ilvl="2">
+      <w:startOverride w:val="2"/>
+    </w:lvlOverride>
+    <w:lvlOverride w:ilvl="3">
+      <w:startOverride w:val="2"/>
+    </w:lvlOverride>
+    <w:lvlOverride w:ilvl="4">
+      <w:startOverride w:val="2"/>
+    </w:lvlOverride>
+    <w:lvlOverride w:ilvl="5">
+      <w:startOverride w:val="2"/>
+    </w:lvlOverride>
+    <w:lvlOverride w:ilvl="6">
+      <w:startOverride w:val="2"/>
+    </w:lvlOverride>
+    <w:lvlOverride w:ilvl="7">
+      <w:startOverride w:val="2"/>
+    </w:lvlOverride>
+    <w:lvlOverride w:ilvl="8">
+      <w:startOverride w:val="2"/>
+    </w:lvlOverride>
+  </w:num>
+  <w:num w:numId="1003">
+    <w:abstractNumId w:val="99513"/>
+    <w:lvlOverride w:ilvl="0">
+      <w:startOverride w:val="3"/>
+    </w:lvlOverride>
+    <w:lvlOverride w:ilvl="1">
+      <w:startOverride w:val="3"/>
+    </w:lvlOverride>
+    <w:lvlOverride w:ilvl="2">
+      <w:startOverride w:val="3"/>
+    </w:lvlOverride>
+    <w:lvlOverride w:ilvl="3">
+      <w:startOverride w:val="3"/>
+    </w:lvlOverride>
+    <w:lvlOverride w:ilvl="4">
+      <w:startOverride w:val="3"/>
+    </w:lvlOverride>
+    <w:lvlOverride w:ilvl="5">
+      <w:startOverride w:val="3"/>
+    </w:lvlOverride>
+    <w:lvlOverride w:ilvl="6">
+      <w:startOverride w:val="3"/>
+    </w:lvlOverride>
+    <w:lvlOverride w:ilvl="7">
+      <w:startOverride w:val="3"/>
+    </w:lvlOverride>
+    <w:lvlOverride w:ilvl="8">
+      <w:startOverride w:val="3"/>
+    </w:lvlOverride>
+  </w:num>
+  <w:num w:numId="1004">
     <w:abstractNumId w:val="99411"/>
     <w:lvlOverride w:ilvl="0">
       <w:startOverride w:val="1"/>
@@ -1301,7 +1833,7 @@
       <w:startOverride w:val="1"/>
     </w:lvlOverride>
   </w:num>
-  <w:num w:numId="1003">
+  <w:num w:numId="1005">
     <w:abstractNumId w:val="99514"/>
     <w:lvlOverride w:ilvl="0">
       <w:startOverride w:val="4"/>
@@ -1331,7 +1863,7 @@
       <w:startOverride w:val="4"/>
     </w:lvlOverride>
   </w:num>
-  <w:num w:numId="1004">
+  <w:num w:numId="1006">
     <w:abstractNumId w:val="99511"/>
     <w:lvlOverride w:ilvl="0">
       <w:startOverride w:val="1"/>
@@ -1361,10 +1893,10 @@
       <w:startOverride w:val="1"/>
     </w:lvlOverride>
   </w:num>
-  <w:num w:numId="1005">
+  <w:num w:numId="1007">
     <w:abstractNumId w:val="991"/>
   </w:num>
-  <w:num w:numId="1006">
+  <w:num w:numId="1008">
     <w:abstractNumId w:val="99512"/>
     <w:lvlOverride w:ilvl="0">
       <w:startOverride w:val="2"/>

</xml_diff>

<commit_message>
Pré-relatório finalizado antes da revisão
</commit_message>
<xml_diff>
--- a/Lab_2/Pre-Relatorio_2.docx
+++ b/Lab_2/Pre-Relatorio_2.docx
@@ -149,7 +149,7 @@
         <w:pStyle w:val="Date"/>
       </w:pPr>
       <w:r>
-        <w:t xml:space="preserve">27</w:t>
+        <w:t xml:space="preserve">29</w:t>
       </w:r>
       <w:r>
         <w:t xml:space="preserve"> </w:t>
@@ -200,6 +200,11 @@
         <w:br w:type="page"/>
       </w:r>
     </w:p>
+    <w:p>
+      <w:r>
+        <w:br w:type="page"/>
+      </w:r>
+    </w:p>
     <w:bookmarkStart w:id="20" w:name="objetivo"/>
     <w:p>
       <w:pPr>
@@ -230,7 +235,7 @@
       </w:r>
     </w:p>
     <w:bookmarkEnd w:id="20"/>
-    <w:bookmarkStart w:id="35" w:name="preparatório"/>
+    <w:bookmarkStart w:id="42" w:name="preparatório"/>
     <w:p>
       <w:pPr>
         <w:pStyle w:val="Heading1"/>
@@ -248,7 +253,7 @@
         <w:t xml:space="preserve">PREPARATÓRIO</w:t>
       </w:r>
     </w:p>
-    <w:bookmarkStart w:id="33" w:name="Xd1301d807a9fb8d29aab89fc7ee510a9171e357"/>
+    <w:bookmarkStart w:id="37" w:name="Xd1301d807a9fb8d29aab89fc7ee510a9171e357"/>
     <w:p>
       <w:pPr>
         <w:pStyle w:val="Heading2"/>
@@ -264,6 +269,27 @@
       </w:r>
       <w:r>
         <w:t xml:space="preserve">Retificador de meia onda sem capacitor na saída</w:t>
+      </w:r>
+    </w:p>
+    <w:bookmarkStart w:id="33" w:name="tensões-de-entrada-e-saída---simulações."/>
+    <w:p>
+      <w:pPr>
+        <w:pStyle w:val="Heading3"/>
+      </w:pPr>
+      <w:r>
+        <w:rPr>
+          <w:rStyle w:val="SectionNumber"/>
+        </w:rPr>
+        <w:t xml:space="preserve">2.1.1</w:t>
+      </w:r>
+      <w:r>
+        <w:tab/>
+      </w:r>
+      <w:r>
+        <w:t xml:space="preserve">Tensões de entrada e saída - simulações.</w:t>
+      </w:r>
+      <w:r>
+        <w:br/>
       </w:r>
     </w:p>
     <w:p>
@@ -274,9 +300,35 @@
         </w:numPr>
         <w:pStyle w:val="Compact"/>
       </w:pPr>
-      <w:r>
-        <w:t xml:space="preserve">Tensões de entrada e saída comparar com as simulações.</w:t>
-      </w:r>
+      <m:oMath>
+        <m:sSub>
+          <m:e>
+            <m:r>
+              <m:t>R</m:t>
+            </m:r>
+          </m:e>
+          <m:sub>
+            <m:r>
+              <m:t>L</m:t>
+            </m:r>
+          </m:sub>
+        </m:sSub>
+        <m:r>
+          <m:rPr>
+            <m:sty m:val="p"/>
+          </m:rPr>
+          <m:t>=</m:t>
+        </m:r>
+        <m:r>
+          <m:t>47</m:t>
+        </m:r>
+        <m:r>
+          <m:t>K</m:t>
+        </m:r>
+        <m:r>
+          <m:t>Ω</m:t>
+        </m:r>
+      </m:oMath>
       <w:r>
         <w:br/>
       </w:r>
@@ -460,6 +512,47 @@
     </w:p>
     <w:p>
       <w:pPr>
+        <w:numPr>
+          <w:ilvl w:val="0"/>
+          <w:numId w:val="1002"/>
+        </w:numPr>
+        <w:pStyle w:val="Compact"/>
+      </w:pPr>
+      <m:oMath>
+        <m:sSub>
+          <m:e>
+            <m:r>
+              <m:t>R</m:t>
+            </m:r>
+          </m:e>
+          <m:sub>
+            <m:r>
+              <m:t>L</m:t>
+            </m:r>
+          </m:sub>
+        </m:sSub>
+        <m:r>
+          <m:rPr>
+            <m:sty m:val="p"/>
+          </m:rPr>
+          <m:t>=</m:t>
+        </m:r>
+        <m:r>
+          <m:t>4.7</m:t>
+        </m:r>
+        <m:r>
+          <m:t>K</m:t>
+        </m:r>
+        <m:r>
+          <m:t>Ω</m:t>
+        </m:r>
+      </m:oMath>
+      <w:r>
+        <w:br/>
+      </w:r>
+    </w:p>
+    <w:p>
+      <w:pPr>
         <w:pStyle w:val="CaptionedFigure"/>
       </w:pPr>
       <w:r>
@@ -467,7 +560,7 @@
           <wp:inline>
             <wp:extent cx="4267200" cy="2283545"/>
             <wp:effectExtent b="0" l="0" r="0" t="0"/>
-            <wp:docPr descr="Circuito com resistor(R_L) de 4,7K." title="" id="28" name="Picture"/>
+            <wp:docPr descr="Circuito com resistor(R_L) de 4.7K." title="" id="28" name="Picture"/>
             <a:graphic>
               <a:graphicData uri="http://schemas.openxmlformats.org/drawingml/2006/picture">
                 <pic:pic>
@@ -534,16 +627,7 @@
       </w:r>
       <m:oMath>
         <m:r>
-          <m:t>4</m:t>
-        </m:r>
-        <m:r>
-          <m:rPr>
-            <m:sty m:val="p"/>
-          </m:rPr>
-          <m:t>,</m:t>
-        </m:r>
-        <m:r>
-          <m:t>7</m:t>
+          <m:t>4.7</m:t>
         </m:r>
         <m:r>
           <m:t>K</m:t>
@@ -562,7 +646,7 @@
           <wp:inline>
             <wp:extent cx="4267200" cy="2286669"/>
             <wp:effectExtent b="0" l="0" r="0" t="0"/>
-            <wp:docPr descr="Gráfico da tensão de entrada e saída do circuito com resistor(R_L) de 4,7K." title="" id="31" name="Picture"/>
+            <wp:docPr descr="Gráfico da tensão de entrada e saída do circuito com resistor(R_L) de 4.7K." title="" id="31" name="Picture"/>
             <a:graphic>
               <a:graphicData uri="http://schemas.openxmlformats.org/drawingml/2006/picture">
                 <pic:pic>
@@ -629,16 +713,7 @@
       </w:r>
       <m:oMath>
         <m:r>
-          <m:t>4</m:t>
-        </m:r>
-        <m:r>
-          <m:rPr>
-            <m:sty m:val="p"/>
-          </m:rPr>
-          <m:t>,</m:t>
-        </m:r>
-        <m:r>
-          <m:t>7</m:t>
+          <m:t>4.7</m:t>
         </m:r>
         <m:r>
           <m:t>K</m:t>
@@ -653,19 +728,46 @@
         <w:br w:type="page"/>
       </w:r>
     </w:p>
-    <w:p>
-      <w:pPr>
-        <w:numPr>
-          <w:ilvl w:val="0"/>
-          <w:numId w:val="1002"/>
-        </w:numPr>
-        <w:pStyle w:val="Compact"/>
-      </w:pPr>
-      <w:r>
-        <w:t xml:space="preserve">Cálculo da tensão média na saída.</w:t>
-      </w:r>
-      <w:r>
-        <w:br/>
+    <w:bookmarkEnd w:id="33"/>
+    <w:bookmarkStart w:id="34" w:name="cálculo-da-tensão-médiav_méd-na-saída"/>
+    <w:p>
+      <w:pPr>
+        <w:pStyle w:val="Heading3"/>
+      </w:pPr>
+      <w:r>
+        <w:rPr>
+          <w:rStyle w:val="SectionNumber"/>
+        </w:rPr>
+        <w:t xml:space="preserve">2.1.2</w:t>
+      </w:r>
+      <w:r>
+        <w:tab/>
+      </w:r>
+      <w:r>
+        <w:t xml:space="preserve">Cálculo da tensão média(</w:t>
+      </w:r>
+      <m:oMath>
+        <m:sSub>
+          <m:e>
+            <m:r>
+              <m:t>V</m:t>
+            </m:r>
+          </m:e>
+          <m:sub>
+            <m:r>
+              <m:t>M</m:t>
+            </m:r>
+            <m:r>
+              <m:t>é</m:t>
+            </m:r>
+            <m:r>
+              <m:t>d</m:t>
+            </m:r>
+          </m:sub>
+        </m:sSub>
+      </m:oMath>
+      <w:r>
+        <w:t xml:space="preserve">) na saída</w:t>
       </w:r>
     </w:p>
     <w:p>
@@ -682,6 +784,48 @@
       <w:pPr>
         <w:pStyle w:val="BodyText"/>
       </w:pPr>
+    </w:p>
+    <w:bookmarkEnd w:id="34"/>
+    <w:bookmarkStart w:id="35" w:name="Xaeb0869cb6709249565c3b5ac71a3cc4cd14dae"/>
+    <w:p>
+      <w:pPr>
+        <w:pStyle w:val="Heading3"/>
+      </w:pPr>
+      <w:r>
+        <w:rPr>
+          <w:rStyle w:val="SectionNumber"/>
+        </w:rPr>
+        <w:t xml:space="preserve">2.1.3</w:t>
+      </w:r>
+      <w:r>
+        <w:tab/>
+      </w:r>
+      <w:r>
+        <w:t xml:space="preserve">Cálculo da potência média (</w:t>
+      </w:r>
+      <m:oMath>
+        <m:sSub>
+          <m:e>
+            <m:r>
+              <m:t>P</m:t>
+            </m:r>
+          </m:e>
+          <m:sub>
+            <m:r>
+              <m:t>M</m:t>
+            </m:r>
+            <m:r>
+              <m:t>é</m:t>
+            </m:r>
+            <m:r>
+              <m:t>d</m:t>
+            </m:r>
+          </m:sub>
+        </m:sSub>
+      </m:oMath>
+      <w:r>
+        <w:t xml:space="preserve">) que a resistência da saída deverá dissipar nos casos</w:t>
+      </w:r>
     </w:p>
     <w:p>
       <w:pPr>
@@ -691,9 +835,76 @@
         </w:numPr>
         <w:pStyle w:val="Compact"/>
       </w:pPr>
-      <w:r>
-        <w:t xml:space="preserve">Cálculo da potência média de deverá dissipar a resistência da saída nos casos:</w:t>
-      </w:r>
+      <m:oMath>
+        <m:sSub>
+          <m:e>
+            <m:r>
+              <m:t>R</m:t>
+            </m:r>
+          </m:e>
+          <m:sub>
+            <m:r>
+              <m:t>L</m:t>
+            </m:r>
+          </m:sub>
+        </m:sSub>
+        <m:r>
+          <m:rPr>
+            <m:sty m:val="p"/>
+          </m:rPr>
+          <m:t>=</m:t>
+        </m:r>
+        <m:r>
+          <m:t>4.7</m:t>
+        </m:r>
+        <m:r>
+          <m:t>k</m:t>
+        </m:r>
+        <m:r>
+          <m:t>Ω</m:t>
+        </m:r>
+      </m:oMath>
+      <w:r>
+        <w:br/>
+      </w:r>
+    </w:p>
+    <w:p>
+      <w:pPr>
+        <w:numPr>
+          <w:ilvl w:val="0"/>
+          <w:numId w:val="1003"/>
+        </w:numPr>
+        <w:pStyle w:val="Compact"/>
+      </w:pPr>
+      <m:oMath>
+        <m:sSub>
+          <m:e>
+            <m:r>
+              <m:t>R</m:t>
+            </m:r>
+          </m:e>
+          <m:sub>
+            <m:r>
+              <m:t>L</m:t>
+            </m:r>
+          </m:sub>
+        </m:sSub>
+        <m:r>
+          <m:rPr>
+            <m:sty m:val="p"/>
+          </m:rPr>
+          <m:t>=</m:t>
+        </m:r>
+        <m:r>
+          <m:t>47</m:t>
+        </m:r>
+        <m:r>
+          <m:t>k</m:t>
+        </m:r>
+        <m:r>
+          <m:t>Ω</m:t>
+        </m:r>
+      </m:oMath>
       <w:r>
         <w:br/>
       </w:r>
@@ -706,78 +917,257 @@
         </w:numPr>
         <w:pStyle w:val="Compact"/>
       </w:pPr>
+      <w:r>
+        <w:t xml:space="preserve">Fórmula da potência média:</w:t>
+      </w:r>
+      <w:r>
+        <w:br/>
+      </w:r>
+    </w:p>
+    <w:p>
+      <w:pPr>
+        <w:pStyle w:val="FirstParagraph"/>
+      </w:pPr>
+    </w:p>
+    <w:p>
+      <w:pPr>
+        <w:pStyle w:val="BodyText"/>
+      </w:pPr>
+      <w:r>
+        <w:t xml:space="preserve">Para os cálculos foi usado</w:t>
+      </w:r>
+      <w:r>
+        <w:t xml:space="preserve"> </w:t>
+      </w:r>
+      <w:r>
+        <w:t xml:space="preserve">$V_k \thickapprox 0.7V$</w:t>
+      </w:r>
+      <w:r>
+        <w:t xml:space="preserve">.</w:t>
+      </w:r>
+      <w:r>
+        <w:br/>
+      </w:r>
+    </w:p>
+    <w:p>
+      <w:pPr>
+        <w:pStyle w:val="BodyText"/>
+      </w:pPr>
+      <w:r>
+        <w:t xml:space="preserve">Logo,</w:t>
+      </w:r>
+      <w:r>
+        <w:br/>
+      </w:r>
+    </w:p>
+    <w:p>
+      <w:pPr>
+        <w:pStyle w:val="TableCaption"/>
+      </w:pPr>
+      <w:r>
+        <w:t xml:space="preserve">Valor da potência média para cada resistência.</w:t>
+      </w:r>
+    </w:p>
+    <w:tbl>
+      <w:tblPr>
+        <w:tblStyle w:val="Table"/>
+        <w:tblW w:type="auto" w:w="0"/>
+        <w:tblLook w:firstRow="1" w:lastRow="0" w:firstColumn="0" w:lastColumn="0" w:noHBand="0" w:noVBand="0" w:val="0020"/>
+        <w:jc w:val="start"/>
+        <w:tblCaption w:val="Valor da potência média para cada resistência."/>
+      </w:tblPr>
+      <w:tblGrid>
+        <w:gridCol w:w="3960"/>
+        <w:gridCol w:w="3960"/>
+      </w:tblGrid>
+      <w:tr>
+        <w:trPr>
+          <w:tblHeader w:val="true"/>
+        </w:trPr>
+        <w:tc>
+          <w:tcPr/>
+          <w:p>
+            <w:pPr>
+              <w:pStyle w:val="Compact"/>
+              <w:jc w:val="center"/>
+            </w:pPr>
+            <w:r>
+              <w:t xml:space="preserve">Resistências(K Ohm)</w:t>
+            </w:r>
+          </w:p>
+        </w:tc>
+        <w:tc>
+          <w:tcPr/>
+          <w:p>
+            <w:pPr>
+              <w:pStyle w:val="Compact"/>
+              <w:jc w:val="center"/>
+            </w:pPr>
+            <w:r>
+              <w:t xml:space="preserve">Potência média (mW)</w:t>
+            </w:r>
+          </w:p>
+        </w:tc>
+      </w:tr>
+      <w:tr>
+        <w:tc>
+          <w:tcPr/>
+          <w:p>
+            <w:pPr>
+              <w:pStyle w:val="Compact"/>
+              <w:jc w:val="center"/>
+            </w:pPr>
+            <w:r>
+              <w:t xml:space="preserve">4.7</w:t>
+            </w:r>
+          </w:p>
+        </w:tc>
+        <w:tc>
+          <w:tcPr/>
+          <w:p>
+            <w:pPr>
+              <w:pStyle w:val="Compact"/>
+              <w:jc w:val="center"/>
+            </w:pPr>
+            <w:r>
+              <w:t xml:space="preserve">44.70</w:t>
+            </w:r>
+          </w:p>
+        </w:tc>
+      </w:tr>
+      <w:tr>
+        <w:tc>
+          <w:tcPr/>
+          <w:p>
+            <w:pPr>
+              <w:pStyle w:val="Compact"/>
+              <w:jc w:val="center"/>
+            </w:pPr>
+            <w:r>
+              <w:t xml:space="preserve">47.0</w:t>
+            </w:r>
+          </w:p>
+        </w:tc>
+        <w:tc>
+          <w:tcPr/>
+          <w:p>
+            <w:pPr>
+              <w:pStyle w:val="Compact"/>
+              <w:jc w:val="center"/>
+            </w:pPr>
+            <w:r>
+              <w:t xml:space="preserve">4.47</w:t>
+            </w:r>
+          </w:p>
+        </w:tc>
+      </w:tr>
+    </w:tbl>
+    <w:bookmarkEnd w:id="35"/>
+    <w:bookmarkStart w:id="36" w:name="X92188ac5c0c5d58d7d4d4ec0367b8f7c3efeb88"/>
+    <w:p>
+      <w:pPr>
+        <w:pStyle w:val="Heading3"/>
+      </w:pPr>
+      <w:r>
+        <w:rPr>
+          <w:rStyle w:val="SectionNumber"/>
+        </w:rPr>
+        <w:t xml:space="preserve">2.1.4</w:t>
+      </w:r>
+      <w:r>
+        <w:tab/>
+      </w:r>
+      <w:r>
+        <w:t xml:space="preserve">Qual é a tensão de pico inversa (PIV) suportada pelo diodo 1N4148, indicada pelo fabricante?</w:t>
+      </w:r>
+    </w:p>
+    <w:p>
+      <w:pPr>
+        <w:pStyle w:val="FirstParagraph"/>
+      </w:pPr>
+      <w:r>
+        <w:t xml:space="preserve">A tensão de pico inversa do diodo (PIV ou PRV - Peak Reverse Voltage) é de grande importância nos projetos de retificação. Esta é a tensão máxima nominal do diodo que não deve ser ultrapassada na região de polarização reversa.</w:t>
+      </w:r>
+      <w:r>
+        <w:br/>
+      </w:r>
+    </w:p>
+    <w:p>
+      <w:pPr>
+        <w:pStyle w:val="BodyText"/>
+      </w:pPr>
+      <w:r>
+        <w:t xml:space="preserve">Segundo o fabricante (Anexo 1) a tensão de pico inversa (PIV ou PRV) do diodo 1N4148 é de</w:t>
+      </w:r>
+      <w:r>
+        <w:t xml:space="preserve"> </w:t>
+      </w:r>
       <m:oMath>
-        <m:sSub>
-          <m:e>
-            <m:r>
-              <m:t>R</m:t>
-            </m:r>
-          </m:e>
-          <m:sub>
-            <m:r>
-              <m:t>L</m:t>
-            </m:r>
-          </m:sub>
-        </m:sSub>
-        <m:r>
-          <m:rPr>
-            <m:sty m:val="p"/>
-          </m:rPr>
-          <m:t>=</m:t>
-        </m:r>
-        <m:r>
-          <m:t>4.7</m:t>
-        </m:r>
-        <m:r>
-          <m:t>k</m:t>
-        </m:r>
-        <m:r>
-          <m:t>Ω</m:t>
+        <m:r>
+          <m:t>100</m:t>
+        </m:r>
+        <m:r>
+          <m:t>V</m:t>
         </m:r>
       </m:oMath>
       <w:r>
+        <w:t xml:space="preserve">.</w:t>
+      </w:r>
+      <w:r>
         <w:br/>
       </w:r>
     </w:p>
     <w:p>
-      <w:pPr>
-        <w:numPr>
-          <w:ilvl w:val="0"/>
-          <w:numId w:val="1004"/>
-        </w:numPr>
-        <w:pStyle w:val="Compact"/>
-      </w:pPr>
-      <m:oMath>
-        <m:sSub>
-          <m:e>
-            <m:r>
-              <m:t>R</m:t>
-            </m:r>
-          </m:e>
-          <m:sub>
-            <m:r>
-              <m:t>L</m:t>
-            </m:r>
-          </m:sub>
-        </m:sSub>
-        <m:r>
-          <m:rPr>
-            <m:sty m:val="p"/>
-          </m:rPr>
-          <m:t>=</m:t>
-        </m:r>
-        <m:r>
-          <m:t>47</m:t>
-        </m:r>
-        <m:r>
-          <m:t>k</m:t>
-        </m:r>
-        <m:r>
-          <m:t>Ω</m:t>
-        </m:r>
-      </m:oMath>
-      <w:r>
-        <w:br/>
+      <w:r>
+        <w:br w:type="page"/>
+      </w:r>
+    </w:p>
+    <w:bookmarkEnd w:id="36"/>
+    <w:bookmarkEnd w:id="37"/>
+    <w:bookmarkStart w:id="41" w:name="X6e3282aa8ef7c216fbe86f957cdf5808314c053"/>
+    <w:p>
+      <w:pPr>
+        <w:pStyle w:val="Heading2"/>
+      </w:pPr>
+      <w:r>
+        <w:rPr>
+          <w:rStyle w:val="SectionNumber"/>
+        </w:rPr>
+        <w:t xml:space="preserve">2.2</w:t>
+      </w:r>
+      <w:r>
+        <w:tab/>
+      </w:r>
+      <w:r>
+        <w:t xml:space="preserve">Retificador de meia onda com capacitor na saída</w:t>
+      </w:r>
+    </w:p>
+    <w:bookmarkStart w:id="38" w:name="X5d69f57906daef2109312eea5095626b8a290cf"/>
+    <w:p>
+      <w:pPr>
+        <w:pStyle w:val="Heading3"/>
+      </w:pPr>
+      <w:r>
+        <w:rPr>
+          <w:rStyle w:val="SectionNumber"/>
+        </w:rPr>
+        <w:t xml:space="preserve">2.2.1</w:t>
+      </w:r>
+      <w:r>
+        <w:tab/>
+      </w:r>
+      <w:r>
+        <w:t xml:space="preserve">Pesquisa da tensão de pico-a-pico da ondulação (</w:t>
+      </w:r>
+      <w:r>
+        <w:rPr>
+          <w:iCs/>
+          <w:i/>
+        </w:rPr>
+        <w:t xml:space="preserve">Ripple</w:t>
+      </w:r>
+      <w:r>
+        <w:t xml:space="preserve">)</w:t>
       </w:r>
     </w:p>
     <w:p>
@@ -789,81 +1179,6 @@
         <w:pStyle w:val="Compact"/>
       </w:pPr>
       <w:r>
-        <w:t xml:space="preserve">Qual é a tensão de pico inversa (PIV) suportada pelo diodo 1N4148, indicada pelo fabricante?</w:t>
-      </w:r>
-      <w:r>
-        <w:br/>
-      </w:r>
-    </w:p>
-    <w:p>
-      <w:pPr>
-        <w:pStyle w:val="FirstParagraph"/>
-      </w:pPr>
-      <w:r>
-        <w:t xml:space="preserve">A tensão de pico inversa do diodo (PIV ou PRV - Peak Reverse Voltage) é de grande importância nos projetos de retificação. Esta é a tensão máxima nominal do diodo que não deve ser ultrapassada na região de polarização reversa.</w:t>
-      </w:r>
-      <w:r>
-        <w:br/>
-      </w:r>
-    </w:p>
-    <w:p>
-      <w:pPr>
-        <w:pStyle w:val="BodyText"/>
-      </w:pPr>
-      <w:r>
-        <w:t xml:space="preserve">Segundo o fabricante (Anexo 1) a tensão de pico inversa (PIV ou PRV) do diodo 1N4148 é de</w:t>
-      </w:r>
-      <w:r>
-        <w:t xml:space="preserve"> </w:t>
-      </w:r>
-      <m:oMath>
-        <m:r>
-          <m:t>100</m:t>
-        </m:r>
-        <m:r>
-          <m:t>V</m:t>
-        </m:r>
-      </m:oMath>
-      <w:r>
-        <w:t xml:space="preserve">.</w:t>
-      </w:r>
-      <w:r>
-        <w:br/>
-      </w:r>
-    </w:p>
-    <w:p>
-      <w:r>
-        <w:br w:type="page"/>
-      </w:r>
-    </w:p>
-    <w:bookmarkEnd w:id="33"/>
-    <w:bookmarkStart w:id="34" w:name="X6e3282aa8ef7c216fbe86f957cdf5808314c053"/>
-    <w:p>
-      <w:pPr>
-        <w:pStyle w:val="Heading2"/>
-      </w:pPr>
-      <w:r>
-        <w:rPr>
-          <w:rStyle w:val="SectionNumber"/>
-        </w:rPr>
-        <w:t xml:space="preserve">2.2</w:t>
-      </w:r>
-      <w:r>
-        <w:tab/>
-      </w:r>
-      <w:r>
-        <w:t xml:space="preserve">Retificador de meia onda com capacitor na saída</w:t>
-      </w:r>
-    </w:p>
-    <w:p>
-      <w:pPr>
-        <w:numPr>
-          <w:ilvl w:val="0"/>
-          <w:numId w:val="1006"/>
-        </w:numPr>
-        <w:pStyle w:val="Compact"/>
-      </w:pPr>
-      <w:r>
         <w:t xml:space="preserve">Pesquisar como aproximar e calcular o valor de tensão pico-a-pico da ondulação (</w:t>
       </w:r>
       <w:r>
@@ -874,10 +1189,674 @@
         <w:t xml:space="preserve">Ripple</w:t>
       </w:r>
       <w:r>
-        <w:t xml:space="preserve">), em função de:</w:t>
+        <w:t xml:space="preserve">), em função de</w:t>
       </w:r>
       <w:r>
         <w:br/>
+      </w:r>
+    </w:p>
+    <w:p>
+      <w:pPr>
+        <w:numPr>
+          <w:ilvl w:val="1"/>
+          <w:numId w:val="1006"/>
+        </w:numPr>
+        <w:pStyle w:val="Compact"/>
+      </w:pPr>
+      <w:r>
+        <w:t xml:space="preserve">Tensão de pico de entrada (</w:t>
+      </w:r>
+      <m:oMath>
+        <m:sSub>
+          <m:e>
+            <m:r>
+              <m:t>V</m:t>
+            </m:r>
+          </m:e>
+          <m:sub>
+            <m:r>
+              <m:t>m</m:t>
+            </m:r>
+          </m:sub>
+        </m:sSub>
+      </m:oMath>
+      <w:r>
+        <w:t xml:space="preserve">);</w:t>
+      </w:r>
+      <w:r>
+        <w:br/>
+      </w:r>
+    </w:p>
+    <w:p>
+      <w:pPr>
+        <w:numPr>
+          <w:ilvl w:val="1"/>
+          <w:numId w:val="1006"/>
+        </w:numPr>
+        <w:pStyle w:val="Compact"/>
+      </w:pPr>
+      <w:r>
+        <w:t xml:space="preserve">Resistencia de saída(</w:t>
+      </w:r>
+      <m:oMath>
+        <m:sSub>
+          <m:e>
+            <m:r>
+              <m:t>R</m:t>
+            </m:r>
+          </m:e>
+          <m:sub>
+            <m:r>
+              <m:t>L</m:t>
+            </m:r>
+          </m:sub>
+        </m:sSub>
+      </m:oMath>
+      <w:r>
+        <w:t xml:space="preserve">);</w:t>
+      </w:r>
+      <w:r>
+        <w:br/>
+      </w:r>
+    </w:p>
+    <w:p>
+      <w:pPr>
+        <w:numPr>
+          <w:ilvl w:val="1"/>
+          <w:numId w:val="1006"/>
+        </w:numPr>
+        <w:pStyle w:val="Compact"/>
+      </w:pPr>
+      <w:r>
+        <w:t xml:space="preserve">Capacitor de saída(</w:t>
+      </w:r>
+      <m:oMath>
+        <m:sSub>
+          <m:e>
+            <m:r>
+              <m:t>C</m:t>
+            </m:r>
+          </m:e>
+          <m:sub>
+            <m:r>
+              <m:t>L</m:t>
+            </m:r>
+          </m:sub>
+        </m:sSub>
+      </m:oMath>
+      <w:r>
+        <w:t xml:space="preserve">).</w:t>
+      </w:r>
+      <w:r>
+        <w:br/>
+      </w:r>
+    </w:p>
+    <w:p>
+      <w:pPr>
+        <w:pStyle w:val="FirstParagraph"/>
+      </w:pPr>
+    </w:p>
+    <w:p>
+      <w:pPr>
+        <w:pStyle w:val="BodyText"/>
+      </w:pPr>
+      <w:r>
+        <w:t xml:space="preserve">Dado que,</w:t>
+      </w:r>
+      <w:r>
+        <w:br/>
+      </w:r>
+    </w:p>
+    <w:p>
+      <w:pPr>
+        <w:pStyle w:val="BodyText"/>
+      </w:pPr>
+    </w:p>
+    <w:p>
+      <w:pPr>
+        <w:pStyle w:val="BodyText"/>
+      </w:pPr>
+      <w:r>
+        <w:t xml:space="preserve">logo,</w:t>
+      </w:r>
+      <w:r>
+        <w:br/>
+      </w:r>
+      <m:oMath>
+        <m:sSub>
+          <m:e>
+            <m:r>
+              <m:t>V</m:t>
+            </m:r>
+          </m:e>
+          <m:sub>
+            <m:r>
+              <m:t>m</m:t>
+            </m:r>
+          </m:sub>
+        </m:sSub>
+        <m:r>
+          <m:rPr>
+            <m:sty m:val="p"/>
+          </m:rPr>
+          <m:t>=</m:t>
+        </m:r>
+        <m:r>
+          <m:t>21.21</m:t>
+        </m:r>
+        <m:r>
+          <m:t>V</m:t>
+        </m:r>
+      </m:oMath>
+      <w:r>
+        <w:t xml:space="preserve">;</w:t>
+      </w:r>
+      <w:r>
+        <w:br/>
+      </w:r>
+      <m:oMath>
+        <m:r>
+          <m:t>f</m:t>
+        </m:r>
+        <m:r>
+          <m:rPr>
+            <m:sty m:val="p"/>
+          </m:rPr>
+          <m:t>=</m:t>
+        </m:r>
+        <m:r>
+          <m:t>60</m:t>
+        </m:r>
+        <m:sSub>
+          <m:e>
+            <m:r>
+              <m:t>H</m:t>
+            </m:r>
+          </m:e>
+          <m:sub>
+            <m:r>
+              <m:t>Z</m:t>
+            </m:r>
+          </m:sub>
+        </m:sSub>
+      </m:oMath>
+      <w:r>
+        <w:t xml:space="preserve">;</w:t>
+      </w:r>
+      <w:r>
+        <w:br/>
+      </w:r>
+      <m:oMath>
+        <m:sSub>
+          <m:e>
+            <m:r>
+              <m:t>C</m:t>
+            </m:r>
+          </m:e>
+          <m:sub>
+            <m:r>
+              <m:t>L</m:t>
+            </m:r>
+          </m:sub>
+        </m:sSub>
+        <m:r>
+          <m:rPr>
+            <m:sty m:val="p"/>
+          </m:rPr>
+          <m:t>=</m:t>
+        </m:r>
+        <m:r>
+          <m:t>4.7</m:t>
+        </m:r>
+        <m:r>
+          <m:t>μ</m:t>
+        </m:r>
+        <m:r>
+          <m:t>F</m:t>
+        </m:r>
+      </m:oMath>
+      <w:r>
+        <w:t xml:space="preserve">.</w:t>
+      </w:r>
+      <w:r>
+        <w:br/>
+      </w:r>
+    </w:p>
+    <w:bookmarkEnd w:id="38"/>
+    <w:bookmarkStart w:id="39" w:name="Xe5b87d2a09cbed591129182c9669cb05319548c"/>
+    <w:p>
+      <w:pPr>
+        <w:pStyle w:val="Heading3"/>
+      </w:pPr>
+      <w:r>
+        <w:rPr>
+          <w:rStyle w:val="SectionNumber"/>
+        </w:rPr>
+        <w:t xml:space="preserve">2.2.2</w:t>
+      </w:r>
+      <w:r>
+        <w:tab/>
+      </w:r>
+      <w:r>
+        <w:t xml:space="preserve">Cálculo do valor númerico da ondulação de pico-a-pico, nos casos</w:t>
+      </w:r>
+      <w:r>
+        <w:t xml:space="preserve"> </w:t>
+      </w:r>
+      <m:oMath>
+        <m:sSub>
+          <m:e>
+            <m:r>
+              <m:t>R</m:t>
+            </m:r>
+          </m:e>
+          <m:sub>
+            <m:r>
+              <m:t>L</m:t>
+            </m:r>
+          </m:sub>
+        </m:sSub>
+        <m:r>
+          <m:rPr>
+            <m:sty m:val="p"/>
+          </m:rPr>
+          <m:t>=</m:t>
+        </m:r>
+        <m:r>
+          <m:t>4.7</m:t>
+        </m:r>
+        <m:r>
+          <m:t>k</m:t>
+        </m:r>
+        <m:r>
+          <m:t>Ω</m:t>
+        </m:r>
+      </m:oMath>
+      <w:r>
+        <w:t xml:space="preserve"> </w:t>
+      </w:r>
+      <w:r>
+        <w:t xml:space="preserve">e</w:t>
+      </w:r>
+      <w:r>
+        <w:t xml:space="preserve"> </w:t>
+      </w:r>
+      <m:oMath>
+        <m:sSub>
+          <m:e>
+            <m:r>
+              <m:t>R</m:t>
+            </m:r>
+          </m:e>
+          <m:sub>
+            <m:r>
+              <m:t>L</m:t>
+            </m:r>
+          </m:sub>
+        </m:sSub>
+        <m:r>
+          <m:rPr>
+            <m:sty m:val="p"/>
+          </m:rPr>
+          <m:t>=</m:t>
+        </m:r>
+        <m:r>
+          <m:t>47</m:t>
+        </m:r>
+        <m:r>
+          <m:t>k</m:t>
+        </m:r>
+        <m:r>
+          <m:t>Ω</m:t>
+        </m:r>
+      </m:oMath>
+      <w:r>
+        <w:t xml:space="preserve"> </w:t>
+      </w:r>
+      <w:r>
+        <w:t xml:space="preserve">e comparação com os valores simulados no</w:t>
+      </w:r>
+      <w:r>
+        <w:t xml:space="preserve"> </w:t>
+      </w:r>
+      <w:r>
+        <w:rPr>
+          <w:iCs/>
+          <w:i/>
+        </w:rPr>
+        <w:t xml:space="preserve">LTSpice</w:t>
+      </w:r>
+    </w:p>
+    <w:p>
+      <w:pPr>
+        <w:pStyle w:val="TableCaption"/>
+      </w:pPr>
+      <w:r>
+        <w:t xml:space="preserve">Valores da tensão de ondulação encontradas pela simulação no</w:t>
+      </w:r>
+      <w:r>
+        <w:t xml:space="preserve"> </w:t>
+      </w:r>
+      <w:r>
+        <w:rPr>
+          <w:iCs/>
+          <w:i/>
+        </w:rPr>
+        <w:t xml:space="preserve">LTSpice</w:t>
+      </w:r>
+      <w:r>
+        <w:t xml:space="preserve">.</w:t>
+      </w:r>
+    </w:p>
+    <w:tbl>
+      <w:tblPr>
+        <w:tblStyle w:val="Table"/>
+        <w:tblW w:type="auto" w:w="0"/>
+        <w:tblLook w:firstRow="1" w:lastRow="0" w:firstColumn="0" w:lastColumn="0" w:noHBand="0" w:noVBand="0" w:val="0020"/>
+        <w:jc w:val="start"/>
+        <w:tblCaption w:val="Valores da tensão de ondulação encontradas pela simulação no LTSpice."/>
+      </w:tblPr>
+      <w:tblGrid>
+        <w:gridCol w:w="2640"/>
+        <w:gridCol w:w="2640"/>
+        <w:gridCol w:w="2640"/>
+      </w:tblGrid>
+      <w:tr>
+        <w:trPr>
+          <w:tblHeader w:val="true"/>
+        </w:trPr>
+        <w:tc>
+          <w:tcPr/>
+          <w:p>
+            <w:pPr>
+              <w:pStyle w:val="Compact"/>
+              <w:jc w:val="center"/>
+            </w:pPr>
+            <w:r>
+              <w:t xml:space="preserve">Resistências (k Ohm)</w:t>
+            </w:r>
+          </w:p>
+        </w:tc>
+        <w:tc>
+          <w:tcPr/>
+          <w:p>
+            <w:pPr>
+              <w:pStyle w:val="Compact"/>
+              <w:jc w:val="center"/>
+            </w:pPr>
+            <w:r>
+              <w:t xml:space="preserve">Tensão mínima (V)</w:t>
+            </w:r>
+          </w:p>
+        </w:tc>
+        <w:tc>
+          <w:tcPr/>
+          <w:p>
+            <w:pPr>
+              <w:pStyle w:val="Compact"/>
+              <w:jc w:val="center"/>
+            </w:pPr>
+            <w:r>
+              <w:t xml:space="preserve">Tensão máxima (V)</w:t>
+            </w:r>
+          </w:p>
+        </w:tc>
+      </w:tr>
+      <w:tr>
+        <w:tc>
+          <w:tcPr/>
+          <w:p>
+            <w:pPr>
+              <w:pStyle w:val="Compact"/>
+              <w:jc w:val="center"/>
+            </w:pPr>
+            <w:r>
+              <w:t xml:space="preserve">4.7</w:t>
+            </w:r>
+          </w:p>
+        </w:tc>
+        <w:tc>
+          <w:tcPr/>
+          <w:p>
+            <w:pPr>
+              <w:pStyle w:val="Compact"/>
+              <w:jc w:val="center"/>
+            </w:pPr>
+            <w:r>
+              <w:t xml:space="preserve">11.05</w:t>
+            </w:r>
+          </w:p>
+        </w:tc>
+        <w:tc>
+          <w:tcPr/>
+          <w:p>
+            <w:pPr>
+              <w:pStyle w:val="Compact"/>
+              <w:jc w:val="center"/>
+            </w:pPr>
+            <w:r>
+              <w:t xml:space="preserve">20.53</w:t>
+            </w:r>
+          </w:p>
+        </w:tc>
+      </w:tr>
+      <w:tr>
+        <w:tc>
+          <w:tcPr/>
+          <w:p>
+            <w:pPr>
+              <w:pStyle w:val="Compact"/>
+              <w:jc w:val="center"/>
+            </w:pPr>
+            <w:r>
+              <w:t xml:space="preserve">47.0</w:t>
+            </w:r>
+          </w:p>
+        </w:tc>
+        <w:tc>
+          <w:tcPr/>
+          <w:p>
+            <w:pPr>
+              <w:pStyle w:val="Compact"/>
+              <w:jc w:val="center"/>
+            </w:pPr>
+            <w:r>
+              <w:t xml:space="preserve">19.24</w:t>
+            </w:r>
+          </w:p>
+        </w:tc>
+        <w:tc>
+          <w:tcPr/>
+          <w:p>
+            <w:pPr>
+              <w:pStyle w:val="Compact"/>
+              <w:jc w:val="center"/>
+            </w:pPr>
+            <w:r>
+              <w:t xml:space="preserve">20.60</w:t>
+            </w:r>
+          </w:p>
+        </w:tc>
+      </w:tr>
+    </w:tbl>
+    <w:p/>
+    <w:p>
+      <w:pPr>
+        <w:pStyle w:val="TableCaption"/>
+      </w:pPr>
+      <w:r>
+        <w:t xml:space="preserve">Comparando valores teóricos de Vrpp com valores encontados na simulação do</w:t>
+      </w:r>
+      <w:r>
+        <w:t xml:space="preserve"> </w:t>
+      </w:r>
+      <w:r>
+        <w:rPr>
+          <w:iCs/>
+          <w:i/>
+        </w:rPr>
+        <w:t xml:space="preserve">LTSpice</w:t>
+      </w:r>
+      <w:r>
+        <w:t xml:space="preserve"> </w:t>
+      </w:r>
+      <w:r>
+        <w:t xml:space="preserve">para o Vrpp.</w:t>
+      </w:r>
+    </w:p>
+    <w:tbl>
+      <w:tblPr>
+        <w:tblStyle w:val="Table"/>
+        <w:tblW w:type="auto" w:w="0"/>
+        <w:tblLook w:firstRow="1" w:lastRow="0" w:firstColumn="0" w:lastColumn="0" w:noHBand="0" w:noVBand="0" w:val="0020"/>
+        <w:jc w:val="start"/>
+        <w:tblCaption w:val="Comparando valores teóricos de Vrpp com valores encontados na simulação do LTSpice para o Vrpp."/>
+      </w:tblPr>
+      <w:tblGrid>
+        <w:gridCol w:w="2640"/>
+        <w:gridCol w:w="2640"/>
+        <w:gridCol w:w="2640"/>
+      </w:tblGrid>
+      <w:tr>
+        <w:trPr>
+          <w:tblHeader w:val="true"/>
+        </w:trPr>
+        <w:tc>
+          <w:tcPr/>
+          <w:p>
+            <w:pPr>
+              <w:pStyle w:val="Compact"/>
+              <w:jc w:val="center"/>
+            </w:pPr>
+            <w:r>
+              <w:t xml:space="preserve">Resistências (k Ohm)</w:t>
+            </w:r>
+          </w:p>
+        </w:tc>
+        <w:tc>
+          <w:tcPr/>
+          <w:p>
+            <w:pPr>
+              <w:pStyle w:val="Compact"/>
+              <w:jc w:val="center"/>
+            </w:pPr>
+            <w:r>
+              <w:t xml:space="preserve">Vrpp Teórico (V)</w:t>
+            </w:r>
+          </w:p>
+        </w:tc>
+        <w:tc>
+          <w:tcPr/>
+          <w:p>
+            <w:pPr>
+              <w:pStyle w:val="Compact"/>
+              <w:jc w:val="center"/>
+            </w:pPr>
+            <w:r>
+              <w:t xml:space="preserve">Vrpp Simulado (V)</w:t>
+            </w:r>
+          </w:p>
+        </w:tc>
+      </w:tr>
+      <w:tr>
+        <w:tc>
+          <w:tcPr/>
+          <w:p>
+            <w:pPr>
+              <w:pStyle w:val="Compact"/>
+              <w:jc w:val="center"/>
+            </w:pPr>
+            <w:r>
+              <w:t xml:space="preserve">4.7</w:t>
+            </w:r>
+          </w:p>
+        </w:tc>
+        <w:tc>
+          <w:tcPr/>
+          <w:p>
+            <w:pPr>
+              <w:pStyle w:val="Compact"/>
+              <w:jc w:val="center"/>
+            </w:pPr>
+            <w:r>
+              <w:t xml:space="preserve">16.0</w:t>
+            </w:r>
+          </w:p>
+        </w:tc>
+        <w:tc>
+          <w:tcPr/>
+          <w:p>
+            <w:pPr>
+              <w:pStyle w:val="Compact"/>
+              <w:jc w:val="center"/>
+            </w:pPr>
+            <w:r>
+              <w:t xml:space="preserve">9.48</w:t>
+            </w:r>
+          </w:p>
+        </w:tc>
+      </w:tr>
+      <w:tr>
+        <w:tc>
+          <w:tcPr/>
+          <w:p>
+            <w:pPr>
+              <w:pStyle w:val="Compact"/>
+              <w:jc w:val="center"/>
+            </w:pPr>
+            <w:r>
+              <w:t xml:space="preserve">47.0</w:t>
+            </w:r>
+          </w:p>
+        </w:tc>
+        <w:tc>
+          <w:tcPr/>
+          <w:p>
+            <w:pPr>
+              <w:pStyle w:val="Compact"/>
+              <w:jc w:val="center"/>
+            </w:pPr>
+            <w:r>
+              <w:t xml:space="preserve">1.6</w:t>
+            </w:r>
+          </w:p>
+        </w:tc>
+        <w:tc>
+          <w:tcPr/>
+          <w:p>
+            <w:pPr>
+              <w:pStyle w:val="Compact"/>
+              <w:jc w:val="center"/>
+            </w:pPr>
+            <w:r>
+              <w:t xml:space="preserve">1.36</w:t>
+            </w:r>
+          </w:p>
+        </w:tc>
+      </w:tr>
+    </w:tbl>
+    <w:p>
+      <w:r>
+        <w:br w:type="page"/>
+      </w:r>
+    </w:p>
+    <w:bookmarkEnd w:id="39"/>
+    <w:bookmarkStart w:id="40" w:name="simulações-do-ltspice"/>
+    <w:p>
+      <w:pPr>
+        <w:pStyle w:val="Heading3"/>
+      </w:pPr>
+      <w:r>
+        <w:rPr>
+          <w:rStyle w:val="SectionNumber"/>
+        </w:rPr>
+        <w:t xml:space="preserve">2.2.3</w:t>
+      </w:r>
+      <w:r>
+        <w:tab/>
+      </w:r>
+      <w:r>
+        <w:t xml:space="preserve">Simulações do LTSpice</w:t>
       </w:r>
     </w:p>
     <w:p>
@@ -888,40 +1867,105 @@
         </w:numPr>
         <w:pStyle w:val="Compact"/>
       </w:pPr>
-      <w:r>
-        <w:t xml:space="preserve">Tensão de pico de entrada (</w:t>
-      </w:r>
       <m:oMath>
         <m:sSub>
           <m:e>
             <m:r>
-              <m:t>V</m:t>
+              <m:t>R</m:t>
             </m:r>
           </m:e>
           <m:sub>
             <m:r>
-              <m:t>m</m:t>
+              <m:t>L</m:t>
             </m:r>
           </m:sub>
         </m:sSub>
+        <m:r>
+          <m:rPr>
+            <m:sty m:val="p"/>
+          </m:rPr>
+          <m:t>=</m:t>
+        </m:r>
+        <m:r>
+          <m:t>4.7</m:t>
+        </m:r>
+        <m:r>
+          <m:t>K</m:t>
+        </m:r>
+        <m:r>
+          <m:t>Ω</m:t>
+        </m:r>
       </m:oMath>
-      <w:r>
-        <w:t xml:space="preserve">);</w:t>
-      </w:r>
-      <w:r>
-        <w:br/>
-      </w:r>
-    </w:p>
-    <w:p>
-      <w:pPr>
-        <w:numPr>
-          <w:ilvl w:val="0"/>
-          <w:numId w:val="1007"/>
-        </w:numPr>
-        <w:pStyle w:val="Compact"/>
-      </w:pPr>
-      <w:r>
-        <w:t xml:space="preserve">Resistencia de saída(</w:t>
+    </w:p>
+    <w:tbl>
+      <w:tblPr>
+        <w:tblStyle w:val="FigureTable"/>
+        <w:tblW w:type="auto" w:w="0"/>
+        <w:tblLook w:firstRow="0" w:lastRow="0" w:firstColumn="0" w:lastColumn="0"/>
+        <w:jc w:val="center"/>
+      </w:tblPr>
+      <w:tblGrid>
+        <w:gridCol w:w="7920"/>
+      </w:tblGrid>
+      <w:tr>
+        <w:tc>
+          <w:tcPr/>
+          <w:p>
+            <w:pPr>
+              <w:pStyle w:val="Compact"/>
+              <w:jc w:val="center"/>
+            </w:pPr>
+            <w:r>
+              <w:t xml:space="preserve">Circuito retificador de meia onda com</w:t>
+            </w:r>
+            <w:r>
+              <w:t xml:space="preserve"> </w:t>
+            </w:r>
+            <m:oMath>
+              <m:sSub>
+                <m:e>
+                  <m:r>
+                    <m:t>R</m:t>
+                  </m:r>
+                </m:e>
+                <m:sub>
+                  <m:r>
+                    <m:t>L</m:t>
+                  </m:r>
+                </m:sub>
+              </m:sSub>
+              <m:r>
+                <m:rPr>
+                  <m:sty m:val="p"/>
+                </m:rPr>
+                <m:t>=</m:t>
+              </m:r>
+              <m:r>
+                <m:t>4.7</m:t>
+              </m:r>
+              <m:r>
+                <m:t>K</m:t>
+              </m:r>
+            </m:oMath>
+            <w:r>
+              <w:t xml:space="preserve"> </w:t>
+            </w:r>
+            <w:r>
+              <w:t xml:space="preserve">e com capacitor de saída.</w:t>
+            </w:r>
+          </w:p>
+        </w:tc>
+      </w:tr>
+    </w:tbl>
+    <w:p>
+      <w:pPr>
+        <w:pStyle w:val="ImageCaption"/>
+      </w:pPr>
+      <w:r>
+        <w:t xml:space="preserve">Circuito retificador de meia onda com</w:t>
+      </w:r>
+      <w:r>
+        <w:t xml:space="preserve"> </w:t>
       </w:r>
       <m:oMath>
         <m:sSub>
@@ -936,30 +1980,133 @@
             </m:r>
           </m:sub>
         </m:sSub>
+        <m:r>
+          <m:rPr>
+            <m:sty m:val="p"/>
+          </m:rPr>
+          <m:t>=</m:t>
+        </m:r>
+        <m:r>
+          <m:t>4.7</m:t>
+        </m:r>
+        <m:r>
+          <m:t>K</m:t>
+        </m:r>
       </m:oMath>
       <w:r>
-        <w:t xml:space="preserve">);</w:t>
-      </w:r>
-      <w:r>
-        <w:br/>
-      </w:r>
-    </w:p>
-    <w:p>
-      <w:pPr>
-        <w:numPr>
-          <w:ilvl w:val="0"/>
-          <w:numId w:val="1007"/>
-        </w:numPr>
-        <w:pStyle w:val="Compact"/>
-      </w:pPr>
-      <w:r>
-        <w:t xml:space="preserve">Capacitor de saída(</w:t>
+        <w:t xml:space="preserve"> </w:t>
+      </w:r>
+      <w:r>
+        <w:t xml:space="preserve">e com capacitor de saída.</w:t>
+      </w:r>
+    </w:p>
+    <w:tbl>
+      <w:tblPr>
+        <w:tblStyle w:val="FigureTable"/>
+        <w:tblW w:type="auto" w:w="0"/>
+        <w:tblLook w:firstRow="0" w:lastRow="0" w:firstColumn="0" w:lastColumn="0"/>
+        <w:jc w:val="center"/>
+      </w:tblPr>
+      <w:tblGrid>
+        <w:gridCol w:w="7920"/>
+      </w:tblGrid>
+      <w:tr>
+        <w:tc>
+          <w:tcPr/>
+          <w:p>
+            <w:pPr>
+              <w:pStyle w:val="Compact"/>
+              <w:jc w:val="center"/>
+            </w:pPr>
+            <w:r>
+              <w:t xml:space="preserve">Simulação no</w:t>
+            </w:r>
+            <w:r>
+              <w:t xml:space="preserve"> </w:t>
+            </w:r>
+            <w:r>
+              <w:rPr>
+                <w:iCs/>
+                <w:i/>
+              </w:rPr>
+              <w:t xml:space="preserve">LTSpice</w:t>
+            </w:r>
+            <w:r>
+              <w:t xml:space="preserve"> </w:t>
+            </w:r>
+            <w:r>
+              <w:t xml:space="preserve">das tensões de entrada e saída do retificador de meia onda com</w:t>
+            </w:r>
+            <w:r>
+              <w:t xml:space="preserve"> </w:t>
+            </w:r>
+            <m:oMath>
+              <m:sSub>
+                <m:e>
+                  <m:r>
+                    <m:t>R</m:t>
+                  </m:r>
+                </m:e>
+                <m:sub>
+                  <m:r>
+                    <m:t>L</m:t>
+                  </m:r>
+                </m:sub>
+              </m:sSub>
+              <m:r>
+                <m:rPr>
+                  <m:sty m:val="p"/>
+                </m:rPr>
+                <m:t>=</m:t>
+              </m:r>
+              <m:r>
+                <m:t>4.7</m:t>
+              </m:r>
+              <m:r>
+                <m:t>K</m:t>
+              </m:r>
+            </m:oMath>
+            <w:r>
+              <w:t xml:space="preserve"> </w:t>
+            </w:r>
+            <w:r>
+              <w:t xml:space="preserve">e com capacitor de saída.</w:t>
+            </w:r>
+          </w:p>
+        </w:tc>
+      </w:tr>
+    </w:tbl>
+    <w:p>
+      <w:pPr>
+        <w:pStyle w:val="ImageCaption"/>
+      </w:pPr>
+      <w:r>
+        <w:t xml:space="preserve">Simulação no</w:t>
+      </w:r>
+      <w:r>
+        <w:t xml:space="preserve"> </w:t>
+      </w:r>
+      <w:r>
+        <w:rPr>
+          <w:iCs/>
+          <w:i/>
+        </w:rPr>
+        <w:t xml:space="preserve">LTSpice</w:t>
+      </w:r>
+      <w:r>
+        <w:t xml:space="preserve"> </w:t>
+      </w:r>
+      <w:r>
+        <w:t xml:space="preserve">das tensões de entrada e saída do retificador de meia onda com</w:t>
+      </w:r>
+      <w:r>
+        <w:t xml:space="preserve"> </w:t>
       </w:r>
       <m:oMath>
         <m:sSub>
           <m:e>
             <m:r>
-              <m:t>C</m:t>
+              <m:t>R</m:t>
             </m:r>
           </m:e>
           <m:sub>
@@ -968,12 +2115,29 @@
             </m:r>
           </m:sub>
         </m:sSub>
+        <m:r>
+          <m:rPr>
+            <m:sty m:val="p"/>
+          </m:rPr>
+          <m:t>=</m:t>
+        </m:r>
+        <m:r>
+          <m:t>4.7</m:t>
+        </m:r>
+        <m:r>
+          <m:t>K</m:t>
+        </m:r>
       </m:oMath>
       <w:r>
-        <w:t xml:space="preserve">).</w:t>
-      </w:r>
-      <w:r>
-        <w:br/>
+        <w:t xml:space="preserve"> </w:t>
+      </w:r>
+      <w:r>
+        <w:t xml:space="preserve">e com capacitor de saída.</w:t>
+      </w:r>
+    </w:p>
+    <w:p>
+      <w:r>
+        <w:br w:type="page"/>
       </w:r>
     </w:p>
     <w:p>
@@ -984,12 +2148,6 @@
         </w:numPr>
         <w:pStyle w:val="Compact"/>
       </w:pPr>
-      <w:r>
-        <w:t xml:space="preserve">Cálculo o valor númerico da ondulação de pico-a-pico, nos casos</w:t>
-      </w:r>
-      <w:r>
-        <w:t xml:space="preserve"> </w:t>
-      </w:r>
       <m:oMath>
         <m:sSub>
           <m:e>
@@ -1010,20 +2168,82 @@
           <m:t>=</m:t>
         </m:r>
         <m:r>
-          <m:t>4.7</m:t>
-        </m:r>
-        <m:r>
-          <m:t>k</m:t>
+          <m:t>47</m:t>
+        </m:r>
+        <m:r>
+          <m:t>K</m:t>
         </m:r>
         <m:r>
           <m:t>Ω</m:t>
         </m:r>
       </m:oMath>
-      <w:r>
-        <w:t xml:space="preserve"> </w:t>
-      </w:r>
-      <w:r>
-        <w:t xml:space="preserve">e</w:t>
+    </w:p>
+    <w:tbl>
+      <w:tblPr>
+        <w:tblStyle w:val="FigureTable"/>
+        <w:tblW w:type="auto" w:w="0"/>
+        <w:tblLook w:firstRow="0" w:lastRow="0" w:firstColumn="0" w:lastColumn="0"/>
+        <w:jc w:val="center"/>
+      </w:tblPr>
+      <w:tblGrid>
+        <w:gridCol w:w="7920"/>
+      </w:tblGrid>
+      <w:tr>
+        <w:tc>
+          <w:tcPr/>
+          <w:p>
+            <w:pPr>
+              <w:pStyle w:val="Compact"/>
+              <w:jc w:val="center"/>
+            </w:pPr>
+            <w:r>
+              <w:t xml:space="preserve">Circuito retificador de meia onda com</w:t>
+            </w:r>
+            <w:r>
+              <w:t xml:space="preserve"> </w:t>
+            </w:r>
+            <m:oMath>
+              <m:sSub>
+                <m:e>
+                  <m:r>
+                    <m:t>R</m:t>
+                  </m:r>
+                </m:e>
+                <m:sub>
+                  <m:r>
+                    <m:t>L</m:t>
+                  </m:r>
+                </m:sub>
+              </m:sSub>
+              <m:r>
+                <m:rPr>
+                  <m:sty m:val="p"/>
+                </m:rPr>
+                <m:t>=</m:t>
+              </m:r>
+              <m:r>
+                <m:t>47</m:t>
+              </m:r>
+              <m:r>
+                <m:t>K</m:t>
+              </m:r>
+            </m:oMath>
+            <w:r>
+              <w:t xml:space="preserve"> </w:t>
+            </w:r>
+            <w:r>
+              <w:t xml:space="preserve">e com capacitor de saída.</w:t>
+            </w:r>
+          </w:p>
+        </w:tc>
+      </w:tr>
+    </w:tbl>
+    <w:p>
+      <w:pPr>
+        <w:pStyle w:val="ImageCaption"/>
+      </w:pPr>
+      <w:r>
+        <w:t xml:space="preserve">Circuito retificador de meia onda com</w:t>
       </w:r>
       <w:r>
         <w:t xml:space="preserve"> </w:t>
@@ -1051,14 +2271,98 @@
           <m:t>47</m:t>
         </m:r>
         <m:r>
-          <m:t>k</m:t>
-        </m:r>
-        <m:r>
-          <m:t>Ω</m:t>
+          <m:t>K</m:t>
         </m:r>
       </m:oMath>
       <w:r>
-        <w:t xml:space="preserve">. Comparar com os valores simulados no</w:t>
+        <w:t xml:space="preserve"> </w:t>
+      </w:r>
+      <w:r>
+        <w:t xml:space="preserve">e com capacitor de saída.</w:t>
+      </w:r>
+    </w:p>
+    <w:tbl>
+      <w:tblPr>
+        <w:tblStyle w:val="FigureTable"/>
+        <w:tblW w:type="auto" w:w="0"/>
+        <w:tblLook w:firstRow="0" w:lastRow="0" w:firstColumn="0" w:lastColumn="0"/>
+        <w:jc w:val="center"/>
+      </w:tblPr>
+      <w:tblGrid>
+        <w:gridCol w:w="7920"/>
+      </w:tblGrid>
+      <w:tr>
+        <w:tc>
+          <w:tcPr/>
+          <w:p>
+            <w:pPr>
+              <w:pStyle w:val="Compact"/>
+              <w:jc w:val="center"/>
+            </w:pPr>
+            <w:r>
+              <w:t xml:space="preserve">Simulação no</w:t>
+            </w:r>
+            <w:r>
+              <w:t xml:space="preserve"> </w:t>
+            </w:r>
+            <w:r>
+              <w:rPr>
+                <w:iCs/>
+                <w:i/>
+              </w:rPr>
+              <w:t xml:space="preserve">LTSpice</w:t>
+            </w:r>
+            <w:r>
+              <w:t xml:space="preserve"> </w:t>
+            </w:r>
+            <w:r>
+              <w:t xml:space="preserve">das tensões de entrada e saída do retificador de meia onda com</w:t>
+            </w:r>
+            <w:r>
+              <w:t xml:space="preserve"> </w:t>
+            </w:r>
+            <m:oMath>
+              <m:sSub>
+                <m:e>
+                  <m:r>
+                    <m:t>R</m:t>
+                  </m:r>
+                </m:e>
+                <m:sub>
+                  <m:r>
+                    <m:t>L</m:t>
+                  </m:r>
+                </m:sub>
+              </m:sSub>
+              <m:r>
+                <m:rPr>
+                  <m:sty m:val="p"/>
+                </m:rPr>
+                <m:t>=</m:t>
+              </m:r>
+              <m:r>
+                <m:t>47</m:t>
+              </m:r>
+              <m:r>
+                <m:t>K</m:t>
+              </m:r>
+            </m:oMath>
+            <w:r>
+              <w:t xml:space="preserve"> </w:t>
+            </w:r>
+            <w:r>
+              <w:t xml:space="preserve">e com capacitor de saída.</w:t>
+            </w:r>
+          </w:p>
+        </w:tc>
+      </w:tr>
+    </w:tbl>
+    <w:p>
+      <w:pPr>
+        <w:pStyle w:val="ImageCaption"/>
+      </w:pPr>
+      <w:r>
+        <w:t xml:space="preserve">Simulação no</w:t>
       </w:r>
       <w:r>
         <w:t xml:space="preserve"> </w:t>
@@ -1071,10 +2375,45 @@
         <w:t xml:space="preserve">LTSpice</w:t>
       </w:r>
       <w:r>
-        <w:t xml:space="preserve">.</w:t>
-      </w:r>
-      <w:r>
-        <w:br/>
+        <w:t xml:space="preserve"> </w:t>
+      </w:r>
+      <w:r>
+        <w:t xml:space="preserve">das tensões de entrada e saída do retificador de meia onda com</w:t>
+      </w:r>
+      <w:r>
+        <w:t xml:space="preserve"> </w:t>
+      </w:r>
+      <m:oMath>
+        <m:sSub>
+          <m:e>
+            <m:r>
+              <m:t>R</m:t>
+            </m:r>
+          </m:e>
+          <m:sub>
+            <m:r>
+              <m:t>L</m:t>
+            </m:r>
+          </m:sub>
+        </m:sSub>
+        <m:r>
+          <m:rPr>
+            <m:sty m:val="p"/>
+          </m:rPr>
+          <m:t>=</m:t>
+        </m:r>
+        <m:r>
+          <m:t>47</m:t>
+        </m:r>
+        <m:r>
+          <m:t>K</m:t>
+        </m:r>
+      </m:oMath>
+      <w:r>
+        <w:t xml:space="preserve"> </w:t>
+      </w:r>
+      <w:r>
+        <w:t xml:space="preserve">e com capacitor de saída.</w:t>
       </w:r>
     </w:p>
     <w:p>
@@ -1082,9 +2421,10 @@
         <w:br w:type="page"/>
       </w:r>
     </w:p>
-    <w:bookmarkEnd w:id="34"/>
-    <w:bookmarkEnd w:id="35"/>
-    <w:bookmarkStart w:id="36" w:name="bibliografia"/>
+    <w:bookmarkEnd w:id="40"/>
+    <w:bookmarkEnd w:id="41"/>
+    <w:bookmarkEnd w:id="42"/>
+    <w:bookmarkStart w:id="43" w:name="bibliografia"/>
     <w:p>
       <w:pPr>
         <w:pStyle w:val="Heading1"/>
@@ -1102,7 +2442,7 @@
         <w:t xml:space="preserve">BIBLIOGRAFIA</w:t>
       </w:r>
     </w:p>
-    <w:bookmarkEnd w:id="36"/>
+    <w:bookmarkEnd w:id="43"/>
     <w:sectPr/>
   </w:body>
 </w:document>
@@ -1209,255 +2549,76 @@
       </w:pPr>
     </w:lvl>
   </w:abstractNum>
-  <w:abstractNum w:abstractNumId="99511">
-    <w:nsid w:val="A99511"/>
+  <w:abstractNum w:abstractNumId="991">
+    <w:nsid w:val="A991"/>
     <w:multiLevelType w:val="multilevel"/>
     <w:lvl w:ilvl="0">
-      <w:start w:val="1"/>
-      <w:numFmt w:val="lowerRoman"/>
-      <w:lvlText w:val="%1."/>
+      <w:numFmt w:val="bullet"/>
+      <w:lvlText w:val="•"/>
       <w:lvlJc w:val="left"/>
       <w:pPr>
         <w:ind w:left="720" w:hanging="480"/>
       </w:pPr>
     </w:lvl>
     <w:lvl w:ilvl="1">
-      <w:start w:val="1"/>
-      <w:numFmt w:val="lowerRoman"/>
-      <w:lvlText w:val="%2."/>
+      <w:numFmt w:val="bullet"/>
+      <w:lvlText w:val="–"/>
       <w:lvlJc w:val="left"/>
       <w:pPr>
         <w:ind w:left="1440" w:hanging="480"/>
       </w:pPr>
     </w:lvl>
     <w:lvl w:ilvl="2">
-      <w:start w:val="1"/>
-      <w:numFmt w:val="lowerRoman"/>
-      <w:lvlText w:val="%3."/>
+      <w:numFmt w:val="bullet"/>
+      <w:lvlText w:val="•"/>
       <w:lvlJc w:val="left"/>
       <w:pPr>
         <w:ind w:left="2160" w:hanging="480"/>
       </w:pPr>
     </w:lvl>
     <w:lvl w:ilvl="3">
-      <w:start w:val="1"/>
-      <w:numFmt w:val="lowerRoman"/>
-      <w:lvlText w:val="%4."/>
+      <w:numFmt w:val="bullet"/>
+      <w:lvlText w:val="–"/>
       <w:lvlJc w:val="left"/>
       <w:pPr>
         <w:ind w:left="2880" w:hanging="480"/>
       </w:pPr>
     </w:lvl>
     <w:lvl w:ilvl="4">
-      <w:start w:val="1"/>
-      <w:numFmt w:val="lowerRoman"/>
-      <w:lvlText w:val="%5."/>
+      <w:numFmt w:val="bullet"/>
+      <w:lvlText w:val="•"/>
       <w:lvlJc w:val="left"/>
       <w:pPr>
         <w:ind w:left="3600" w:hanging="480"/>
       </w:pPr>
     </w:lvl>
     <w:lvl w:ilvl="5">
-      <w:start w:val="1"/>
-      <w:numFmt w:val="lowerRoman"/>
-      <w:lvlText w:val="%6."/>
+      <w:numFmt w:val="bullet"/>
+      <w:lvlText w:val="–"/>
       <w:lvlJc w:val="left"/>
       <w:pPr>
         <w:ind w:left="4320" w:hanging="480"/>
       </w:pPr>
     </w:lvl>
     <w:lvl w:ilvl="6">
-      <w:start w:val="1"/>
-      <w:numFmt w:val="lowerRoman"/>
-      <w:lvlText w:val="%7."/>
+      <w:numFmt w:val="bullet"/>
+      <w:lvlText w:val="•"/>
       <w:lvlJc w:val="left"/>
       <w:pPr>
         <w:ind w:left="5040" w:hanging="480"/>
       </w:pPr>
     </w:lvl>
     <w:lvl w:ilvl="7">
-      <w:start w:val="1"/>
-      <w:numFmt w:val="lowerRoman"/>
-      <w:lvlText w:val="%8."/>
+      <w:numFmt w:val="bullet"/>
+      <w:lvlText w:val="–"/>
       <w:lvlJc w:val="left"/>
       <w:pPr>
         <w:ind w:left="5760" w:hanging="480"/>
       </w:pPr>
     </w:lvl>
     <w:lvl w:ilvl="8">
-      <w:start w:val="1"/>
-      <w:numFmt w:val="lowerRoman"/>
-      <w:lvlText w:val="%9."/>
-      <w:lvlJc w:val="left"/>
-      <w:pPr>
-        <w:ind w:left="6480" w:hanging="480"/>
-      </w:pPr>
-    </w:lvl>
-  </w:abstractNum>
-  <w:abstractNum w:abstractNumId="99512">
-    <w:nsid w:val="A99512"/>
-    <w:multiLevelType w:val="multilevel"/>
-    <w:lvl w:ilvl="0">
-      <w:start w:val="2"/>
-      <w:numFmt w:val="lowerRoman"/>
-      <w:lvlText w:val="%1."/>
-      <w:lvlJc w:val="left"/>
-      <w:pPr>
-        <w:ind w:left="720" w:hanging="480"/>
-      </w:pPr>
-    </w:lvl>
-    <w:lvl w:ilvl="1">
-      <w:start w:val="2"/>
-      <w:numFmt w:val="lowerRoman"/>
-      <w:lvlText w:val="%2."/>
-      <w:lvlJc w:val="left"/>
-      <w:pPr>
-        <w:ind w:left="1440" w:hanging="480"/>
-      </w:pPr>
-    </w:lvl>
-    <w:lvl w:ilvl="2">
-      <w:start w:val="2"/>
-      <w:numFmt w:val="lowerRoman"/>
-      <w:lvlText w:val="%3."/>
-      <w:lvlJc w:val="left"/>
-      <w:pPr>
-        <w:ind w:left="2160" w:hanging="480"/>
-      </w:pPr>
-    </w:lvl>
-    <w:lvl w:ilvl="3">
-      <w:start w:val="2"/>
-      <w:numFmt w:val="lowerRoman"/>
-      <w:lvlText w:val="%4."/>
-      <w:lvlJc w:val="left"/>
-      <w:pPr>
-        <w:ind w:left="2880" w:hanging="480"/>
-      </w:pPr>
-    </w:lvl>
-    <w:lvl w:ilvl="4">
-      <w:start w:val="2"/>
-      <w:numFmt w:val="lowerRoman"/>
-      <w:lvlText w:val="%5."/>
-      <w:lvlJc w:val="left"/>
-      <w:pPr>
-        <w:ind w:left="3600" w:hanging="480"/>
-      </w:pPr>
-    </w:lvl>
-    <w:lvl w:ilvl="5">
-      <w:start w:val="2"/>
-      <w:numFmt w:val="lowerRoman"/>
-      <w:lvlText w:val="%6."/>
-      <w:lvlJc w:val="left"/>
-      <w:pPr>
-        <w:ind w:left="4320" w:hanging="480"/>
-      </w:pPr>
-    </w:lvl>
-    <w:lvl w:ilvl="6">
-      <w:start w:val="2"/>
-      <w:numFmt w:val="lowerRoman"/>
-      <w:lvlText w:val="%7."/>
-      <w:lvlJc w:val="left"/>
-      <w:pPr>
-        <w:ind w:left="5040" w:hanging="480"/>
-      </w:pPr>
-    </w:lvl>
-    <w:lvl w:ilvl="7">
-      <w:start w:val="2"/>
-      <w:numFmt w:val="lowerRoman"/>
-      <w:lvlText w:val="%8."/>
-      <w:lvlJc w:val="left"/>
-      <w:pPr>
-        <w:ind w:left="5760" w:hanging="480"/>
-      </w:pPr>
-    </w:lvl>
-    <w:lvl w:ilvl="8">
-      <w:start w:val="2"/>
-      <w:numFmt w:val="lowerRoman"/>
-      <w:lvlText w:val="%9."/>
-      <w:lvlJc w:val="left"/>
-      <w:pPr>
-        <w:ind w:left="6480" w:hanging="480"/>
-      </w:pPr>
-    </w:lvl>
-  </w:abstractNum>
-  <w:abstractNum w:abstractNumId="99513">
-    <w:nsid w:val="A99513"/>
-    <w:multiLevelType w:val="multilevel"/>
-    <w:lvl w:ilvl="0">
-      <w:start w:val="3"/>
-      <w:numFmt w:val="lowerRoman"/>
-      <w:lvlText w:val="%1."/>
-      <w:lvlJc w:val="left"/>
-      <w:pPr>
-        <w:ind w:left="720" w:hanging="480"/>
-      </w:pPr>
-    </w:lvl>
-    <w:lvl w:ilvl="1">
-      <w:start w:val="3"/>
-      <w:numFmt w:val="lowerRoman"/>
-      <w:lvlText w:val="%2."/>
-      <w:lvlJc w:val="left"/>
-      <w:pPr>
-        <w:ind w:left="1440" w:hanging="480"/>
-      </w:pPr>
-    </w:lvl>
-    <w:lvl w:ilvl="2">
-      <w:start w:val="3"/>
-      <w:numFmt w:val="lowerRoman"/>
-      <w:lvlText w:val="%3."/>
-      <w:lvlJc w:val="left"/>
-      <w:pPr>
-        <w:ind w:left="2160" w:hanging="480"/>
-      </w:pPr>
-    </w:lvl>
-    <w:lvl w:ilvl="3">
-      <w:start w:val="3"/>
-      <w:numFmt w:val="lowerRoman"/>
-      <w:lvlText w:val="%4."/>
-      <w:lvlJc w:val="left"/>
-      <w:pPr>
-        <w:ind w:left="2880" w:hanging="480"/>
-      </w:pPr>
-    </w:lvl>
-    <w:lvl w:ilvl="4">
-      <w:start w:val="3"/>
-      <w:numFmt w:val="lowerRoman"/>
-      <w:lvlText w:val="%5."/>
-      <w:lvlJc w:val="left"/>
-      <w:pPr>
-        <w:ind w:left="3600" w:hanging="480"/>
-      </w:pPr>
-    </w:lvl>
-    <w:lvl w:ilvl="5">
-      <w:start w:val="3"/>
-      <w:numFmt w:val="lowerRoman"/>
-      <w:lvlText w:val="%6."/>
-      <w:lvlJc w:val="left"/>
-      <w:pPr>
-        <w:ind w:left="4320" w:hanging="480"/>
-      </w:pPr>
-    </w:lvl>
-    <w:lvl w:ilvl="6">
-      <w:start w:val="3"/>
-      <w:numFmt w:val="lowerRoman"/>
-      <w:lvlText w:val="%7."/>
-      <w:lvlJc w:val="left"/>
-      <w:pPr>
-        <w:ind w:left="5040" w:hanging="480"/>
-      </w:pPr>
-    </w:lvl>
-    <w:lvl w:ilvl="7">
-      <w:start w:val="3"/>
-      <w:numFmt w:val="lowerRoman"/>
-      <w:lvlText w:val="%8."/>
-      <w:lvlJc w:val="left"/>
-      <w:pPr>
-        <w:ind w:left="5760" w:hanging="480"/>
-      </w:pPr>
-    </w:lvl>
-    <w:lvl w:ilvl="8">
-      <w:start w:val="3"/>
-      <w:numFmt w:val="lowerRoman"/>
-      <w:lvlText w:val="%9."/>
+      <w:numFmt w:val="bullet"/>
+      <w:lvlText w:val="•"/>
       <w:lvlJc w:val="left"/>
       <w:pPr>
         <w:ind w:left="6480" w:hanging="480"/>
@@ -1549,261 +2710,16 @@
       </w:pPr>
     </w:lvl>
   </w:abstractNum>
-  <w:abstractNum w:abstractNumId="99514">
-    <w:nsid w:val="A99514"/>
-    <w:multiLevelType w:val="multilevel"/>
-    <w:lvl w:ilvl="0">
-      <w:start w:val="4"/>
-      <w:numFmt w:val="lowerRoman"/>
-      <w:lvlText w:val="%1."/>
-      <w:lvlJc w:val="left"/>
-      <w:pPr>
-        <w:ind w:left="720" w:hanging="480"/>
-      </w:pPr>
-    </w:lvl>
-    <w:lvl w:ilvl="1">
-      <w:start w:val="4"/>
-      <w:numFmt w:val="lowerRoman"/>
-      <w:lvlText w:val="%2."/>
-      <w:lvlJc w:val="left"/>
-      <w:pPr>
-        <w:ind w:left="1440" w:hanging="480"/>
-      </w:pPr>
-    </w:lvl>
-    <w:lvl w:ilvl="2">
-      <w:start w:val="4"/>
-      <w:numFmt w:val="lowerRoman"/>
-      <w:lvlText w:val="%3."/>
-      <w:lvlJc w:val="left"/>
-      <w:pPr>
-        <w:ind w:left="2160" w:hanging="480"/>
-      </w:pPr>
-    </w:lvl>
-    <w:lvl w:ilvl="3">
-      <w:start w:val="4"/>
-      <w:numFmt w:val="lowerRoman"/>
-      <w:lvlText w:val="%4."/>
-      <w:lvlJc w:val="left"/>
-      <w:pPr>
-        <w:ind w:left="2880" w:hanging="480"/>
-      </w:pPr>
-    </w:lvl>
-    <w:lvl w:ilvl="4">
-      <w:start w:val="4"/>
-      <w:numFmt w:val="lowerRoman"/>
-      <w:lvlText w:val="%5."/>
-      <w:lvlJc w:val="left"/>
-      <w:pPr>
-        <w:ind w:left="3600" w:hanging="480"/>
-      </w:pPr>
-    </w:lvl>
-    <w:lvl w:ilvl="5">
-      <w:start w:val="4"/>
-      <w:numFmt w:val="lowerRoman"/>
-      <w:lvlText w:val="%6."/>
-      <w:lvlJc w:val="left"/>
-      <w:pPr>
-        <w:ind w:left="4320" w:hanging="480"/>
-      </w:pPr>
-    </w:lvl>
-    <w:lvl w:ilvl="6">
-      <w:start w:val="4"/>
-      <w:numFmt w:val="lowerRoman"/>
-      <w:lvlText w:val="%7."/>
-      <w:lvlJc w:val="left"/>
-      <w:pPr>
-        <w:ind w:left="5040" w:hanging="480"/>
-      </w:pPr>
-    </w:lvl>
-    <w:lvl w:ilvl="7">
-      <w:start w:val="4"/>
-      <w:numFmt w:val="lowerRoman"/>
-      <w:lvlText w:val="%8."/>
-      <w:lvlJc w:val="left"/>
-      <w:pPr>
-        <w:ind w:left="5760" w:hanging="480"/>
-      </w:pPr>
-    </w:lvl>
-    <w:lvl w:ilvl="8">
-      <w:start w:val="4"/>
-      <w:numFmt w:val="lowerRoman"/>
-      <w:lvlText w:val="%9."/>
-      <w:lvlJc w:val="left"/>
-      <w:pPr>
-        <w:ind w:left="6480" w:hanging="480"/>
-      </w:pPr>
-    </w:lvl>
-  </w:abstractNum>
-  <w:abstractNum w:abstractNumId="991">
-    <w:nsid w:val="A991"/>
-    <w:multiLevelType w:val="multilevel"/>
-    <w:lvl w:ilvl="0">
-      <w:numFmt w:val="bullet"/>
-      <w:lvlText w:val="•"/>
-      <w:lvlJc w:val="left"/>
-      <w:pPr>
-        <w:ind w:left="720" w:hanging="480"/>
-      </w:pPr>
-    </w:lvl>
-    <w:lvl w:ilvl="1">
-      <w:numFmt w:val="bullet"/>
-      <w:lvlText w:val="–"/>
-      <w:lvlJc w:val="left"/>
-      <w:pPr>
-        <w:ind w:left="1440" w:hanging="480"/>
-      </w:pPr>
-    </w:lvl>
-    <w:lvl w:ilvl="2">
-      <w:numFmt w:val="bullet"/>
-      <w:lvlText w:val="•"/>
-      <w:lvlJc w:val="left"/>
-      <w:pPr>
-        <w:ind w:left="2160" w:hanging="480"/>
-      </w:pPr>
-    </w:lvl>
-    <w:lvl w:ilvl="3">
-      <w:numFmt w:val="bullet"/>
-      <w:lvlText w:val="–"/>
-      <w:lvlJc w:val="left"/>
-      <w:pPr>
-        <w:ind w:left="2880" w:hanging="480"/>
-      </w:pPr>
-    </w:lvl>
-    <w:lvl w:ilvl="4">
-      <w:numFmt w:val="bullet"/>
-      <w:lvlText w:val="•"/>
-      <w:lvlJc w:val="left"/>
-      <w:pPr>
-        <w:ind w:left="3600" w:hanging="480"/>
-      </w:pPr>
-    </w:lvl>
-    <w:lvl w:ilvl="5">
-      <w:numFmt w:val="bullet"/>
-      <w:lvlText w:val="–"/>
-      <w:lvlJc w:val="left"/>
-      <w:pPr>
-        <w:ind w:left="4320" w:hanging="480"/>
-      </w:pPr>
-    </w:lvl>
-    <w:lvl w:ilvl="6">
-      <w:numFmt w:val="bullet"/>
-      <w:lvlText w:val="•"/>
-      <w:lvlJc w:val="left"/>
-      <w:pPr>
-        <w:ind w:left="5040" w:hanging="480"/>
-      </w:pPr>
-    </w:lvl>
-    <w:lvl w:ilvl="7">
-      <w:numFmt w:val="bullet"/>
-      <w:lvlText w:val="–"/>
-      <w:lvlJc w:val="left"/>
-      <w:pPr>
-        <w:ind w:left="5760" w:hanging="480"/>
-      </w:pPr>
-    </w:lvl>
-    <w:lvl w:ilvl="8">
-      <w:numFmt w:val="bullet"/>
-      <w:lvlText w:val="•"/>
-      <w:lvlJc w:val="left"/>
-      <w:pPr>
-        <w:ind w:left="6480" w:hanging="480"/>
-      </w:pPr>
-    </w:lvl>
-  </w:abstractNum>
   <w:num w:numId="1000">
     <w:abstractNumId w:val="990"/>
   </w:num>
   <w:num w:numId="1001">
-    <w:abstractNumId w:val="99511"/>
-    <w:lvlOverride w:ilvl="0">
-      <w:startOverride w:val="1"/>
-    </w:lvlOverride>
-    <w:lvlOverride w:ilvl="1">
-      <w:startOverride w:val="1"/>
-    </w:lvlOverride>
-    <w:lvlOverride w:ilvl="2">
-      <w:startOverride w:val="1"/>
-    </w:lvlOverride>
-    <w:lvlOverride w:ilvl="3">
-      <w:startOverride w:val="1"/>
-    </w:lvlOverride>
-    <w:lvlOverride w:ilvl="4">
-      <w:startOverride w:val="1"/>
-    </w:lvlOverride>
-    <w:lvlOverride w:ilvl="5">
-      <w:startOverride w:val="1"/>
-    </w:lvlOverride>
-    <w:lvlOverride w:ilvl="6">
-      <w:startOverride w:val="1"/>
-    </w:lvlOverride>
-    <w:lvlOverride w:ilvl="7">
-      <w:startOverride w:val="1"/>
-    </w:lvlOverride>
-    <w:lvlOverride w:ilvl="8">
-      <w:startOverride w:val="1"/>
-    </w:lvlOverride>
+    <w:abstractNumId w:val="991"/>
   </w:num>
   <w:num w:numId="1002">
-    <w:abstractNumId w:val="99512"/>
-    <w:lvlOverride w:ilvl="0">
-      <w:startOverride w:val="2"/>
-    </w:lvlOverride>
-    <w:lvlOverride w:ilvl="1">
-      <w:startOverride w:val="2"/>
-    </w:lvlOverride>
-    <w:lvlOverride w:ilvl="2">
-      <w:startOverride w:val="2"/>
-    </w:lvlOverride>
-    <w:lvlOverride w:ilvl="3">
-      <w:startOverride w:val="2"/>
-    </w:lvlOverride>
-    <w:lvlOverride w:ilvl="4">
-      <w:startOverride w:val="2"/>
-    </w:lvlOverride>
-    <w:lvlOverride w:ilvl="5">
-      <w:startOverride w:val="2"/>
-    </w:lvlOverride>
-    <w:lvlOverride w:ilvl="6">
-      <w:startOverride w:val="2"/>
-    </w:lvlOverride>
-    <w:lvlOverride w:ilvl="7">
-      <w:startOverride w:val="2"/>
-    </w:lvlOverride>
-    <w:lvlOverride w:ilvl="8">
-      <w:startOverride w:val="2"/>
-    </w:lvlOverride>
+    <w:abstractNumId w:val="991"/>
   </w:num>
   <w:num w:numId="1003">
-    <w:abstractNumId w:val="99513"/>
-    <w:lvlOverride w:ilvl="0">
-      <w:startOverride w:val="3"/>
-    </w:lvlOverride>
-    <w:lvlOverride w:ilvl="1">
-      <w:startOverride w:val="3"/>
-    </w:lvlOverride>
-    <w:lvlOverride w:ilvl="2">
-      <w:startOverride w:val="3"/>
-    </w:lvlOverride>
-    <w:lvlOverride w:ilvl="3">
-      <w:startOverride w:val="3"/>
-    </w:lvlOverride>
-    <w:lvlOverride w:ilvl="4">
-      <w:startOverride w:val="3"/>
-    </w:lvlOverride>
-    <w:lvlOverride w:ilvl="5">
-      <w:startOverride w:val="3"/>
-    </w:lvlOverride>
-    <w:lvlOverride w:ilvl="6">
-      <w:startOverride w:val="3"/>
-    </w:lvlOverride>
-    <w:lvlOverride w:ilvl="7">
-      <w:startOverride w:val="3"/>
-    </w:lvlOverride>
-    <w:lvlOverride w:ilvl="8">
-      <w:startOverride w:val="3"/>
-    </w:lvlOverride>
-  </w:num>
-  <w:num w:numId="1004">
     <w:abstractNumId w:val="99411"/>
     <w:lvlOverride w:ilvl="0">
       <w:startOverride w:val="1"/>
@@ -1833,98 +2749,20 @@
       <w:startOverride w:val="1"/>
     </w:lvlOverride>
   </w:num>
+  <w:num w:numId="1004">
+    <w:abstractNumId w:val="991"/>
+  </w:num>
   <w:num w:numId="1005">
-    <w:abstractNumId w:val="99514"/>
-    <w:lvlOverride w:ilvl="0">
-      <w:startOverride w:val="4"/>
-    </w:lvlOverride>
-    <w:lvlOverride w:ilvl="1">
-      <w:startOverride w:val="4"/>
-    </w:lvlOverride>
-    <w:lvlOverride w:ilvl="2">
-      <w:startOverride w:val="4"/>
-    </w:lvlOverride>
-    <w:lvlOverride w:ilvl="3">
-      <w:startOverride w:val="4"/>
-    </w:lvlOverride>
-    <w:lvlOverride w:ilvl="4">
-      <w:startOverride w:val="4"/>
-    </w:lvlOverride>
-    <w:lvlOverride w:ilvl="5">
-      <w:startOverride w:val="4"/>
-    </w:lvlOverride>
-    <w:lvlOverride w:ilvl="6">
-      <w:startOverride w:val="4"/>
-    </w:lvlOverride>
-    <w:lvlOverride w:ilvl="7">
-      <w:startOverride w:val="4"/>
-    </w:lvlOverride>
-    <w:lvlOverride w:ilvl="8">
-      <w:startOverride w:val="4"/>
-    </w:lvlOverride>
+    <w:abstractNumId w:val="991"/>
   </w:num>
   <w:num w:numId="1006">
-    <w:abstractNumId w:val="99511"/>
-    <w:lvlOverride w:ilvl="0">
-      <w:startOverride w:val="1"/>
-    </w:lvlOverride>
-    <w:lvlOverride w:ilvl="1">
-      <w:startOverride w:val="1"/>
-    </w:lvlOverride>
-    <w:lvlOverride w:ilvl="2">
-      <w:startOverride w:val="1"/>
-    </w:lvlOverride>
-    <w:lvlOverride w:ilvl="3">
-      <w:startOverride w:val="1"/>
-    </w:lvlOverride>
-    <w:lvlOverride w:ilvl="4">
-      <w:startOverride w:val="1"/>
-    </w:lvlOverride>
-    <w:lvlOverride w:ilvl="5">
-      <w:startOverride w:val="1"/>
-    </w:lvlOverride>
-    <w:lvlOverride w:ilvl="6">
-      <w:startOverride w:val="1"/>
-    </w:lvlOverride>
-    <w:lvlOverride w:ilvl="7">
-      <w:startOverride w:val="1"/>
-    </w:lvlOverride>
-    <w:lvlOverride w:ilvl="8">
-      <w:startOverride w:val="1"/>
-    </w:lvlOverride>
+    <w:abstractNumId w:val="991"/>
   </w:num>
   <w:num w:numId="1007">
     <w:abstractNumId w:val="991"/>
   </w:num>
   <w:num w:numId="1008">
-    <w:abstractNumId w:val="99512"/>
-    <w:lvlOverride w:ilvl="0">
-      <w:startOverride w:val="2"/>
-    </w:lvlOverride>
-    <w:lvlOverride w:ilvl="1">
-      <w:startOverride w:val="2"/>
-    </w:lvlOverride>
-    <w:lvlOverride w:ilvl="2">
-      <w:startOverride w:val="2"/>
-    </w:lvlOverride>
-    <w:lvlOverride w:ilvl="3">
-      <w:startOverride w:val="2"/>
-    </w:lvlOverride>
-    <w:lvlOverride w:ilvl="4">
-      <w:startOverride w:val="2"/>
-    </w:lvlOverride>
-    <w:lvlOverride w:ilvl="5">
-      <w:startOverride w:val="2"/>
-    </w:lvlOverride>
-    <w:lvlOverride w:ilvl="6">
-      <w:startOverride w:val="2"/>
-    </w:lvlOverride>
-    <w:lvlOverride w:ilvl="7">
-      <w:startOverride w:val="2"/>
-    </w:lvlOverride>
-    <w:lvlOverride w:ilvl="8">
-      <w:startOverride w:val="2"/>
-    </w:lvlOverride>
+    <w:abstractNumId w:val="991"/>
   </w:num>
 </w:numbering>
 </file>

</xml_diff>